<commit_message>
Almost done :+1: :+1: :+1: :+1: :+1:
yaaay
</commit_message>
<xml_diff>
--- a/app/docs/Designdokument-v3.0.docx
+++ b/app/docs/Designdokument-v3.0.docx
@@ -172,6 +172,7 @@
           <w:b/>
           <w:bCs/>
           <w:noProof/>
+          <w:lang w:val="en-GB" w:eastAsia="en-GB"/>
         </w:rPr>
         <w:drawing>
           <wp:inline distT="0" distB="0" distL="0" distR="0" wp14:anchorId="75E7F094" wp14:editId="5E054D7B">
@@ -405,13 +406,10 @@
     </w:p>
     <w:p>
       <w:pPr>
-        <w:jc w:val="right"/>
         <w:rPr>
           <w:rFonts w:asciiTheme="minorHAnsi" w:hAnsiTheme="minorHAnsi" w:cs="Times New Roman"/>
         </w:rPr>
       </w:pPr>
-      <w:bookmarkStart w:id="0" w:name="_GoBack"/>
-      <w:bookmarkEnd w:id="0"/>
       <w:r>
         <w:rPr>
           <w:rFonts w:ascii="Calibri" w:eastAsia="Calibri" w:hAnsi="Calibri" w:cs="Calibri"/>
@@ -421,7 +419,7 @@
         </w:rPr>
         <w:br w:type="page"/>
       </w:r>
-      <w:bookmarkStart w:id="1" w:name="_Toc451953866"/>
+      <w:bookmarkStart w:id="0" w:name="_Toc451953866"/>
       <w:r>
         <w:rPr>
           <w:rFonts w:ascii="Calibri" w:eastAsia="Calibri" w:hAnsi="Calibri" w:cs="Calibri"/>
@@ -432,7 +430,7 @@
         <w:lastRenderedPageBreak/>
         <w:t>Dokumenthistorik</w:t>
       </w:r>
-      <w:bookmarkEnd w:id="1"/>
+      <w:bookmarkEnd w:id="0"/>
     </w:p>
     <w:tbl>
       <w:tblPr>
@@ -1177,7 +1175,25 @@
                 <w:sz w:val="24"/>
                 <w:szCs w:val="24"/>
               </w:rPr>
-              <w:t xml:space="preserve">ändringar gjordes från feedback. Use-case-diagram gjordes </w:t>
+              <w:t>ändringar gjordes från feedback. Use-</w:t>
+            </w:r>
+            <w:proofErr w:type="spellStart"/>
+            <w:r>
+              <w:rPr>
+                <w:rFonts w:ascii="Times New Roman" w:eastAsia="Times New Roman" w:hAnsi="Times New Roman" w:cs="Times New Roman"/>
+                <w:sz w:val="24"/>
+                <w:szCs w:val="24"/>
+              </w:rPr>
+              <w:t>case</w:t>
+            </w:r>
+            <w:proofErr w:type="spellEnd"/>
+            <w:r>
+              <w:rPr>
+                <w:rFonts w:ascii="Times New Roman" w:eastAsia="Times New Roman" w:hAnsi="Times New Roman" w:cs="Times New Roman"/>
+                <w:sz w:val="24"/>
+                <w:szCs w:val="24"/>
+              </w:rPr>
+              <w:t xml:space="preserve">-diagram gjordes </w:t>
             </w:r>
             <w:r>
               <w:rPr>
@@ -2029,7 +2045,7 @@
           <w:szCs w:val="36"/>
         </w:rPr>
       </w:pPr>
-      <w:bookmarkStart w:id="2" w:name="_Toc451953867"/>
+      <w:bookmarkStart w:id="1" w:name="_Toc451953867"/>
       <w:r>
         <w:rPr>
           <w:rFonts w:asciiTheme="minorHAnsi" w:hAnsiTheme="minorHAnsi"/>
@@ -2040,7 +2056,7 @@
         <w:lastRenderedPageBreak/>
         <w:t>Ordlista</w:t>
       </w:r>
-      <w:bookmarkEnd w:id="2"/>
+      <w:bookmarkEnd w:id="1"/>
     </w:p>
     <w:p>
       <w:pPr>
@@ -2119,6 +2135,7 @@
         </w:rPr>
         <w:t xml:space="preserve">  </w:t>
       </w:r>
+      <w:proofErr w:type="gramStart"/>
       <w:r>
         <w:rPr>
           <w:rFonts w:ascii="Times New Roman" w:eastAsia="Times New Roman" w:hAnsi="Times New Roman" w:cs="Times New Roman"/>
@@ -2143,6 +2160,7 @@
         </w:rPr>
         <w:t xml:space="preserve"> information angående spelet.</w:t>
       </w:r>
+      <w:proofErr w:type="gramEnd"/>
     </w:p>
     <w:p>
       <w:pPr>
@@ -2172,7 +2190,25 @@
           <w:szCs w:val="24"/>
         </w:rPr>
         <w:tab/>
-        <w:t>ett element i Android som representerar en meny vars alternativ visas i en textbox med drop-down-funktionalitet.</w:t>
+        <w:t xml:space="preserve">ett element i Android som representerar en meny vars alternativ visas i en </w:t>
+      </w:r>
+      <w:proofErr w:type="spellStart"/>
+      <w:r>
+        <w:rPr>
+          <w:rFonts w:ascii="Times New Roman" w:eastAsia="Times New Roman" w:hAnsi="Times New Roman" w:cs="Times New Roman"/>
+          <w:sz w:val="24"/>
+          <w:szCs w:val="24"/>
+        </w:rPr>
+        <w:t>textbox</w:t>
+      </w:r>
+      <w:proofErr w:type="spellEnd"/>
+      <w:r>
+        <w:rPr>
+          <w:rFonts w:ascii="Times New Roman" w:eastAsia="Times New Roman" w:hAnsi="Times New Roman" w:cs="Times New Roman"/>
+          <w:sz w:val="24"/>
+          <w:szCs w:val="24"/>
+        </w:rPr>
+        <w:t xml:space="preserve"> med drop-down-funktionalitet.</w:t>
       </w:r>
     </w:p>
     <w:p>
@@ -2563,7 +2599,25 @@
           <w:szCs w:val="24"/>
         </w:rPr>
         <w:tab/>
-        <w:t>”block” av data, exempelvis mellan fragment i en activity.</w:t>
+        <w:t xml:space="preserve">”block” av data, exempelvis mellan fragment i en </w:t>
+      </w:r>
+      <w:proofErr w:type="spellStart"/>
+      <w:r>
+        <w:rPr>
+          <w:rFonts w:ascii="Times New Roman" w:eastAsia="Times New Roman" w:hAnsi="Times New Roman" w:cs="Times New Roman"/>
+          <w:sz w:val="24"/>
+          <w:szCs w:val="24"/>
+        </w:rPr>
+        <w:t>activity</w:t>
+      </w:r>
+      <w:proofErr w:type="spellEnd"/>
+      <w:r>
+        <w:rPr>
+          <w:rFonts w:ascii="Times New Roman" w:eastAsia="Times New Roman" w:hAnsi="Times New Roman" w:cs="Times New Roman"/>
+          <w:sz w:val="24"/>
+          <w:szCs w:val="24"/>
+        </w:rPr>
+        <w:t>.</w:t>
       </w:r>
     </w:p>
     <w:p>
@@ -2594,7 +2648,7 @@
         </w:rPr>
         <w:br w:type="page"/>
       </w:r>
-      <w:bookmarkStart w:id="3" w:name="_Toc451953868"/>
+      <w:bookmarkStart w:id="2" w:name="_Toc451953868"/>
       <w:r>
         <w:rPr>
           <w:rFonts w:ascii="Calibri" w:eastAsia="Calibri" w:hAnsi="Calibri" w:cs="Calibri"/>
@@ -2614,7 +2668,7 @@
         </w:rPr>
         <w:t>Dokumentets syfte</w:t>
       </w:r>
-      <w:bookmarkEnd w:id="3"/>
+      <w:bookmarkEnd w:id="2"/>
     </w:p>
     <w:p>
       <w:pPr>
@@ -2685,7 +2739,7 @@
           <w:szCs w:val="36"/>
         </w:rPr>
       </w:pPr>
-      <w:bookmarkStart w:id="4" w:name="_Toc451953869"/>
+      <w:bookmarkStart w:id="3" w:name="_Toc451953869"/>
       <w:r>
         <w:rPr>
           <w:rFonts w:ascii="Calibri" w:eastAsia="Calibri" w:hAnsi="Calibri" w:cs="Calibri"/>
@@ -2722,7 +2776,7 @@
         </w:rPr>
         <w:t>Systemdiagram</w:t>
       </w:r>
-      <w:bookmarkEnd w:id="4"/>
+      <w:bookmarkEnd w:id="3"/>
     </w:p>
     <w:p>
       <w:r>
@@ -2731,6 +2785,7 @@
           <w:noProof/>
           <w:sz w:val="24"/>
           <w:szCs w:val="24"/>
+          <w:lang w:val="en-GB" w:eastAsia="en-GB"/>
         </w:rPr>
         <w:drawing>
           <wp:anchor distT="0" distB="0" distL="114300" distR="114300" simplePos="0" relativeHeight="251663360" behindDoc="0" locked="0" layoutInCell="1" allowOverlap="1" wp14:anchorId="5D838E2F" wp14:editId="1AF29A9C">
@@ -2795,6 +2850,7 @@
           <w:noProof/>
           <w:sz w:val="24"/>
           <w:szCs w:val="24"/>
+          <w:lang w:val="en-GB" w:eastAsia="en-GB"/>
         </w:rPr>
         <w:drawing>
           <wp:anchor distT="0" distB="0" distL="114300" distR="114300" simplePos="0" relativeHeight="251658240" behindDoc="0" locked="0" layoutInCell="1" allowOverlap="1" wp14:anchorId="0C7A614C" wp14:editId="04743E7F">
@@ -2884,15 +2940,16 @@
           <w:sz w:val="24"/>
           <w:szCs w:val="24"/>
         </w:rPr>
-        <w:t>ed motsvarande data (om request</w:t>
-      </w:r>
+        <w:t xml:space="preserve">ed motsvarande data (om </w:t>
+      </w:r>
+      <w:proofErr w:type="spellStart"/>
       <w:r>
         <w:rPr>
           <w:rFonts w:ascii="Times New Roman" w:eastAsia="Times New Roman" w:hAnsi="Times New Roman" w:cs="Times New Roman"/>
           <w:sz w:val="24"/>
           <w:szCs w:val="24"/>
         </w:rPr>
-        <w:t>en är korrekt specificerad).</w:t>
+        <w:t>request</w:t>
       </w:r>
       <w:r>
         <w:rPr>
@@ -2900,6 +2957,31 @@
           <w:sz w:val="24"/>
           <w:szCs w:val="24"/>
         </w:rPr>
+        <w:t>:</w:t>
+      </w:r>
+      <w:r>
+        <w:rPr>
+          <w:rFonts w:ascii="Times New Roman" w:eastAsia="Times New Roman" w:hAnsi="Times New Roman" w:cs="Times New Roman"/>
+          <w:sz w:val="24"/>
+          <w:szCs w:val="24"/>
+        </w:rPr>
+        <w:t>en</w:t>
+      </w:r>
+      <w:proofErr w:type="spellEnd"/>
+      <w:r>
+        <w:rPr>
+          <w:rFonts w:ascii="Times New Roman" w:eastAsia="Times New Roman" w:hAnsi="Times New Roman" w:cs="Times New Roman"/>
+          <w:sz w:val="24"/>
+          <w:szCs w:val="24"/>
+        </w:rPr>
+        <w:t xml:space="preserve"> är korrekt specificerad).</w:t>
+      </w:r>
+      <w:r>
+        <w:rPr>
+          <w:rFonts w:ascii="Times New Roman" w:eastAsia="Times New Roman" w:hAnsi="Times New Roman" w:cs="Times New Roman"/>
+          <w:sz w:val="24"/>
+          <w:szCs w:val="24"/>
+        </w:rPr>
         <w:t xml:space="preserve"> API-servern är baserad på RESTful arkitektur och därför måste våra r</w:t>
       </w:r>
       <w:r>
@@ -3004,8 +3086,8 @@
     <w:p>
       <w:pPr>
         <w:rPr>
-          <w:rFonts w:ascii="Times New Roman" w:eastAsia="Calibri" w:hAnsi="Times New Roman" w:cs="Times New Roman"/>
-          <w:b/>
+          <w:rFonts w:ascii="Times New Roman" w:hAnsi="Times New Roman" w:cs="Times New Roman"/>
+          <w:iCs/>
           <w:sz w:val="24"/>
           <w:szCs w:val="24"/>
         </w:rPr>
@@ -3020,6 +3102,16 @@
         </w:rPr>
         <w:t>Figur 1. Systemdiagram</w:t>
       </w:r>
+    </w:p>
+    <w:p>
+      <w:pPr>
+        <w:rPr>
+          <w:rFonts w:ascii="Times New Roman" w:eastAsia="Calibri" w:hAnsi="Times New Roman" w:cs="Times New Roman"/>
+          <w:b/>
+          <w:sz w:val="24"/>
+          <w:szCs w:val="24"/>
+        </w:rPr>
+      </w:pPr>
     </w:p>
     <w:p>
       <w:pPr>
@@ -3033,6 +3125,7 @@
       <w:r>
         <w:rPr>
           <w:noProof/>
+          <w:lang w:val="en-GB" w:eastAsia="en-GB"/>
         </w:rPr>
         <w:drawing>
           <wp:anchor distT="0" distB="0" distL="114300" distR="114300" simplePos="0" relativeHeight="251665408" behindDoc="1" locked="0" layoutInCell="1" allowOverlap="1" wp14:anchorId="08335EAA" wp14:editId="01AD15E7">
@@ -3123,7 +3216,7 @@
         </w:rPr>
         <w:t>Användningsfallsdiagram</w:t>
       </w:r>
-      <w:bookmarkStart w:id="5" w:name="_Toc451953870"/>
+      <w:bookmarkStart w:id="4" w:name="_Toc451953870"/>
     </w:p>
     <w:p>
       <w:pPr>
@@ -3274,6 +3367,7 @@
           <w:sz w:val="24"/>
           <w:szCs w:val="24"/>
         </w:rPr>
+        <w:lastRenderedPageBreak/>
         <w:t>Figur 2</w:t>
       </w:r>
       <w:r>
@@ -3346,15 +3440,479 @@
         </w:rPr>
         <w:t>Scenarion</w:t>
       </w:r>
-      <w:bookmarkEnd w:id="5"/>
-    </w:p>
-    <w:p>
-      <w:pPr>
-        <w:pStyle w:val="Liststycke"/>
-        <w:numPr>
-          <w:ilvl w:val="0"/>
-          <w:numId w:val="16"/>
-        </w:numPr>
+      <w:bookmarkEnd w:id="4"/>
+    </w:p>
+    <w:tbl>
+      <w:tblPr>
+        <w:tblW w:w="5000" w:type="pct"/>
+        <w:tblCellMar>
+          <w:top w:w="15" w:type="dxa"/>
+          <w:left w:w="15" w:type="dxa"/>
+          <w:bottom w:w="15" w:type="dxa"/>
+          <w:right w:w="15" w:type="dxa"/>
+        </w:tblCellMar>
+        <w:tblLook w:val="04A0" w:firstRow="1" w:lastRow="0" w:firstColumn="1" w:lastColumn="0" w:noHBand="0" w:noVBand="1"/>
+      </w:tblPr>
+      <w:tblGrid>
+        <w:gridCol w:w="1655"/>
+        <w:gridCol w:w="7358"/>
+      </w:tblGrid>
+      <w:tr>
+        <w:tc>
+          <w:tcPr>
+            <w:tcW w:w="918" w:type="pct"/>
+            <w:tcBorders>
+              <w:top w:val="single" w:sz="6" w:space="0" w:color="000000"/>
+              <w:left w:val="single" w:sz="6" w:space="0" w:color="000000"/>
+              <w:bottom w:val="single" w:sz="6" w:space="0" w:color="000000"/>
+              <w:right w:val="single" w:sz="6" w:space="0" w:color="FFFFFF"/>
+            </w:tcBorders>
+            <w:shd w:val="clear" w:color="auto" w:fill="000000" w:themeFill="text1"/>
+            <w:tcMar>
+              <w:top w:w="45" w:type="dxa"/>
+              <w:left w:w="45" w:type="dxa"/>
+              <w:bottom w:w="45" w:type="dxa"/>
+              <w:right w:w="45" w:type="dxa"/>
+            </w:tcMar>
+            <w:vAlign w:val="bottom"/>
+            <w:hideMark/>
+          </w:tcPr>
+          <w:p>
+            <w:pPr>
+              <w:pStyle w:val="Normalwebb"/>
+              <w:spacing w:before="0" w:beforeAutospacing="0" w:after="0" w:afterAutospacing="0" w:line="276" w:lineRule="auto"/>
+              <w:contextualSpacing/>
+              <w:rPr>
+                <w:highlight w:val="black"/>
+              </w:rPr>
+            </w:pPr>
+            <w:r>
+              <w:rPr>
+                <w:highlight w:val="black"/>
+                <w:shd w:val="clear" w:color="auto" w:fill="091517"/>
+              </w:rPr>
+              <w:t>Namn</w:t>
+            </w:r>
+          </w:p>
+        </w:tc>
+        <w:tc>
+          <w:tcPr>
+            <w:tcW w:w="4082" w:type="pct"/>
+            <w:tcBorders>
+              <w:top w:val="single" w:sz="6" w:space="0" w:color="000000"/>
+              <w:left w:val="single" w:sz="6" w:space="0" w:color="FFFFFF"/>
+              <w:bottom w:val="single" w:sz="6" w:space="0" w:color="000000"/>
+              <w:right w:val="single" w:sz="6" w:space="0" w:color="000000"/>
+            </w:tcBorders>
+            <w:shd w:val="clear" w:color="auto" w:fill="000000" w:themeFill="text1"/>
+            <w:tcMar>
+              <w:top w:w="45" w:type="dxa"/>
+              <w:left w:w="45" w:type="dxa"/>
+              <w:bottom w:w="45" w:type="dxa"/>
+              <w:right w:w="45" w:type="dxa"/>
+            </w:tcMar>
+            <w:vAlign w:val="bottom"/>
+            <w:hideMark/>
+          </w:tcPr>
+          <w:p>
+            <w:pPr>
+              <w:pStyle w:val="Normalwebb"/>
+              <w:spacing w:before="0" w:beforeAutospacing="0" w:after="0" w:afterAutospacing="0" w:line="276" w:lineRule="auto"/>
+              <w:ind w:right="-4140"/>
+              <w:contextualSpacing/>
+              <w:rPr>
+                <w:highlight w:val="black"/>
+              </w:rPr>
+            </w:pPr>
+            <w:r>
+              <w:rPr>
+                <w:highlight w:val="black"/>
+                <w:shd w:val="clear" w:color="auto" w:fill="091517"/>
+              </w:rPr>
+              <w:t>Sökning efter aktivt spel</w:t>
+            </w:r>
+          </w:p>
+        </w:tc>
+      </w:tr>
+      <w:tr>
+        <w:tc>
+          <w:tcPr>
+            <w:tcW w:w="918" w:type="pct"/>
+            <w:tcBorders>
+              <w:top w:val="single" w:sz="6" w:space="0" w:color="000000"/>
+              <w:left w:val="single" w:sz="6" w:space="0" w:color="000000"/>
+              <w:bottom w:val="single" w:sz="6" w:space="0" w:color="000000"/>
+              <w:right w:val="single" w:sz="6" w:space="0" w:color="000000"/>
+            </w:tcBorders>
+            <w:tcMar>
+              <w:top w:w="45" w:type="dxa"/>
+              <w:left w:w="45" w:type="dxa"/>
+              <w:bottom w:w="45" w:type="dxa"/>
+              <w:right w:w="45" w:type="dxa"/>
+            </w:tcMar>
+            <w:hideMark/>
+          </w:tcPr>
+          <w:p>
+            <w:pPr>
+              <w:pStyle w:val="Normalwebb"/>
+              <w:spacing w:before="0" w:beforeAutospacing="0" w:after="0" w:afterAutospacing="0" w:line="276" w:lineRule="auto"/>
+              <w:contextualSpacing/>
+            </w:pPr>
+            <w:r>
+              <w:t>Beskrivning</w:t>
+            </w:r>
+          </w:p>
+        </w:tc>
+        <w:tc>
+          <w:tcPr>
+            <w:tcW w:w="4082" w:type="pct"/>
+            <w:tcBorders>
+              <w:top w:val="single" w:sz="6" w:space="0" w:color="000000"/>
+              <w:left w:val="single" w:sz="6" w:space="0" w:color="000000"/>
+              <w:bottom w:val="single" w:sz="6" w:space="0" w:color="000000"/>
+              <w:right w:val="single" w:sz="6" w:space="0" w:color="000000"/>
+            </w:tcBorders>
+            <w:tcMar>
+              <w:top w:w="45" w:type="dxa"/>
+              <w:left w:w="45" w:type="dxa"/>
+              <w:bottom w:w="45" w:type="dxa"/>
+              <w:right w:w="45" w:type="dxa"/>
+            </w:tcMar>
+            <w:hideMark/>
+          </w:tcPr>
+          <w:p>
+            <w:pPr>
+              <w:pStyle w:val="Normalwebb"/>
+              <w:spacing w:before="0" w:beforeAutospacing="0" w:after="0" w:afterAutospacing="0" w:line="276" w:lineRule="auto"/>
+              <w:contextualSpacing/>
+            </w:pPr>
+            <w:r>
+              <w:t>Vid start av applikationen kan man söka efter en spelare som är i en aktiv match. Om sökningen är lyckad går man vidare till nästa skärm där information om spelaren visas.</w:t>
+            </w:r>
+          </w:p>
+        </w:tc>
+      </w:tr>
+      <w:tr>
+        <w:tc>
+          <w:tcPr>
+            <w:tcW w:w="918" w:type="pct"/>
+            <w:tcBorders>
+              <w:top w:val="single" w:sz="6" w:space="0" w:color="000000"/>
+              <w:left w:val="single" w:sz="6" w:space="0" w:color="000000"/>
+              <w:bottom w:val="single" w:sz="6" w:space="0" w:color="000000"/>
+              <w:right w:val="single" w:sz="6" w:space="0" w:color="000000"/>
+            </w:tcBorders>
+            <w:tcMar>
+              <w:top w:w="45" w:type="dxa"/>
+              <w:left w:w="45" w:type="dxa"/>
+              <w:bottom w:w="45" w:type="dxa"/>
+              <w:right w:w="45" w:type="dxa"/>
+            </w:tcMar>
+          </w:tcPr>
+          <w:p>
+            <w:pPr>
+              <w:pStyle w:val="Normalwebb"/>
+              <w:spacing w:before="0" w:beforeAutospacing="0" w:after="0" w:afterAutospacing="0" w:line="276" w:lineRule="auto"/>
+              <w:contextualSpacing/>
+            </w:pPr>
+            <w:r>
+              <w:t>Scenario</w:t>
+            </w:r>
+          </w:p>
+        </w:tc>
+        <w:tc>
+          <w:tcPr>
+            <w:tcW w:w="4082" w:type="pct"/>
+            <w:tcBorders>
+              <w:top w:val="single" w:sz="6" w:space="0" w:color="000000"/>
+              <w:left w:val="single" w:sz="6" w:space="0" w:color="000000"/>
+              <w:bottom w:val="single" w:sz="6" w:space="0" w:color="000000"/>
+              <w:right w:val="single" w:sz="6" w:space="0" w:color="000000"/>
+            </w:tcBorders>
+            <w:tcMar>
+              <w:top w:w="45" w:type="dxa"/>
+              <w:left w:w="45" w:type="dxa"/>
+              <w:bottom w:w="45" w:type="dxa"/>
+              <w:right w:w="45" w:type="dxa"/>
+            </w:tcMar>
+          </w:tcPr>
+          <w:p>
+            <w:pPr>
+              <w:rPr>
+                <w:rFonts w:ascii="Times New Roman" w:eastAsia="Calibri" w:hAnsi="Times New Roman" w:cs="Times New Roman"/>
+                <w:sz w:val="24"/>
+                <w:szCs w:val="24"/>
+              </w:rPr>
+            </w:pPr>
+            <w:r>
+              <w:t xml:space="preserve">1. </w:t>
+            </w:r>
+            <w:r>
+              <w:rPr>
+                <w:rFonts w:ascii="Times New Roman" w:eastAsia="Calibri" w:hAnsi="Times New Roman" w:cs="Times New Roman"/>
+                <w:sz w:val="24"/>
+                <w:szCs w:val="24"/>
+              </w:rPr>
+              <w:t>Användaren</w:t>
+            </w:r>
+            <w:r>
+              <w:rPr>
+                <w:rFonts w:ascii="Times New Roman" w:eastAsia="Calibri" w:hAnsi="Times New Roman" w:cs="Times New Roman"/>
+                <w:sz w:val="24"/>
+                <w:szCs w:val="24"/>
+              </w:rPr>
+              <w:t xml:space="preserve"> skriver in </w:t>
+            </w:r>
+            <w:r>
+              <w:rPr>
+                <w:rFonts w:ascii="Times New Roman" w:eastAsia="Calibri" w:hAnsi="Times New Roman" w:cs="Times New Roman"/>
+                <w:sz w:val="24"/>
+                <w:szCs w:val="24"/>
+              </w:rPr>
+              <w:t>ett</w:t>
+            </w:r>
+            <w:r>
+              <w:rPr>
+                <w:rFonts w:ascii="Times New Roman" w:eastAsia="Calibri" w:hAnsi="Times New Roman" w:cs="Times New Roman"/>
+                <w:sz w:val="24"/>
+                <w:szCs w:val="24"/>
+              </w:rPr>
+              <w:t xml:space="preserve"> summoner name och vänta</w:t>
+            </w:r>
+            <w:r>
+              <w:rPr>
+                <w:rFonts w:ascii="Times New Roman" w:eastAsia="Calibri" w:hAnsi="Times New Roman" w:cs="Times New Roman"/>
+                <w:sz w:val="24"/>
+                <w:szCs w:val="24"/>
+              </w:rPr>
+              <w:t>r på att appen ska ladda klart.</w:t>
+            </w:r>
+          </w:p>
+          <w:p>
+            <w:pPr>
+              <w:rPr>
+                <w:rFonts w:ascii="Times New Roman" w:eastAsia="Calibri" w:hAnsi="Times New Roman" w:cs="Times New Roman"/>
+                <w:sz w:val="24"/>
+                <w:szCs w:val="24"/>
+              </w:rPr>
+            </w:pPr>
+            <w:r>
+              <w:rPr>
+                <w:rFonts w:ascii="Times New Roman" w:eastAsia="Calibri" w:hAnsi="Times New Roman" w:cs="Times New Roman"/>
+                <w:sz w:val="24"/>
+                <w:szCs w:val="24"/>
+              </w:rPr>
+              <w:t xml:space="preserve">2. </w:t>
+            </w:r>
+            <w:r>
+              <w:rPr>
+                <w:rFonts w:ascii="Times New Roman" w:eastAsia="Calibri" w:hAnsi="Times New Roman" w:cs="Times New Roman"/>
+                <w:sz w:val="24"/>
+                <w:szCs w:val="24"/>
+              </w:rPr>
+              <w:t>I bakgrunden skickar appen en data-request till servern och väntar därefter</w:t>
+            </w:r>
+            <w:r>
+              <w:rPr>
+                <w:rFonts w:ascii="Times New Roman" w:eastAsia="Calibri" w:hAnsi="Times New Roman" w:cs="Times New Roman"/>
+                <w:sz w:val="24"/>
+                <w:szCs w:val="24"/>
+              </w:rPr>
+              <w:t xml:space="preserve"> på svar tillbaka från servern.</w:t>
+            </w:r>
+          </w:p>
+          <w:p>
+            <w:pPr>
+              <w:rPr>
+                <w:rFonts w:ascii="Times New Roman" w:eastAsia="Calibri" w:hAnsi="Times New Roman" w:cs="Times New Roman"/>
+                <w:sz w:val="24"/>
+                <w:szCs w:val="24"/>
+              </w:rPr>
+            </w:pPr>
+            <w:r>
+              <w:rPr>
+                <w:rFonts w:ascii="Times New Roman" w:eastAsia="Calibri" w:hAnsi="Times New Roman" w:cs="Times New Roman"/>
+                <w:sz w:val="24"/>
+                <w:szCs w:val="24"/>
+              </w:rPr>
+              <w:t xml:space="preserve">3. </w:t>
+            </w:r>
+            <w:r>
+              <w:rPr>
+                <w:rFonts w:ascii="Times New Roman" w:eastAsia="Calibri" w:hAnsi="Times New Roman" w:cs="Times New Roman"/>
+                <w:sz w:val="24"/>
+                <w:szCs w:val="24"/>
+              </w:rPr>
+              <w:t>Servern skickar tillbaka efterfrågad data efter vis</w:t>
+            </w:r>
+            <w:r>
+              <w:rPr>
+                <w:rFonts w:ascii="Times New Roman" w:eastAsia="Calibri" w:hAnsi="Times New Roman" w:cs="Times New Roman"/>
+                <w:sz w:val="24"/>
+                <w:szCs w:val="24"/>
+              </w:rPr>
+              <w:t>s tid och appen tar emot datan.</w:t>
+            </w:r>
+          </w:p>
+          <w:p>
+            <w:pPr>
+              <w:rPr>
+                <w:rFonts w:ascii="Times New Roman" w:eastAsia="Calibri" w:hAnsi="Times New Roman" w:cs="Times New Roman"/>
+                <w:i/>
+                <w:sz w:val="24"/>
+                <w:szCs w:val="24"/>
+              </w:rPr>
+            </w:pPr>
+            <w:r>
+              <w:rPr>
+                <w:rFonts w:ascii="Times New Roman" w:eastAsia="Calibri" w:hAnsi="Times New Roman" w:cs="Times New Roman"/>
+                <w:sz w:val="24"/>
+                <w:szCs w:val="24"/>
+              </w:rPr>
+              <w:t>4. Appen går vidare till MainActivity och visar information om matchen.</w:t>
+            </w:r>
+          </w:p>
+        </w:tc>
+      </w:tr>
+      <w:tr>
+        <w:tc>
+          <w:tcPr>
+            <w:tcW w:w="918" w:type="pct"/>
+            <w:tcBorders>
+              <w:top w:val="single" w:sz="6" w:space="0" w:color="000000"/>
+              <w:left w:val="single" w:sz="6" w:space="0" w:color="000000"/>
+              <w:bottom w:val="single" w:sz="6" w:space="0" w:color="000000"/>
+              <w:right w:val="single" w:sz="6" w:space="0" w:color="000000"/>
+            </w:tcBorders>
+            <w:tcMar>
+              <w:top w:w="45" w:type="dxa"/>
+              <w:left w:w="45" w:type="dxa"/>
+              <w:bottom w:w="45" w:type="dxa"/>
+              <w:right w:w="45" w:type="dxa"/>
+            </w:tcMar>
+          </w:tcPr>
+          <w:p>
+            <w:pPr>
+              <w:pStyle w:val="Normalwebb"/>
+              <w:spacing w:before="0" w:beforeAutospacing="0" w:after="0" w:afterAutospacing="0" w:line="276" w:lineRule="auto"/>
+              <w:contextualSpacing/>
+            </w:pPr>
+            <w:proofErr w:type="gramStart"/>
+            <w:r>
+              <w:t>Undantag</w:t>
+            </w:r>
+            <w:proofErr w:type="gramEnd"/>
+          </w:p>
+        </w:tc>
+        <w:tc>
+          <w:tcPr>
+            <w:tcW w:w="4082" w:type="pct"/>
+            <w:tcBorders>
+              <w:top w:val="single" w:sz="6" w:space="0" w:color="000000"/>
+              <w:left w:val="single" w:sz="6" w:space="0" w:color="000000"/>
+              <w:bottom w:val="single" w:sz="6" w:space="0" w:color="000000"/>
+              <w:right w:val="single" w:sz="6" w:space="0" w:color="000000"/>
+            </w:tcBorders>
+            <w:tcMar>
+              <w:top w:w="45" w:type="dxa"/>
+              <w:left w:w="45" w:type="dxa"/>
+              <w:bottom w:w="45" w:type="dxa"/>
+              <w:right w:w="45" w:type="dxa"/>
+            </w:tcMar>
+          </w:tcPr>
+          <w:p>
+            <w:pPr>
+              <w:rPr>
+                <w:rFonts w:ascii="Times New Roman" w:hAnsi="Times New Roman" w:cs="Times New Roman"/>
+                <w:sz w:val="24"/>
+                <w:szCs w:val="24"/>
+              </w:rPr>
+            </w:pPr>
+            <w:r>
+              <w:rPr>
+                <w:rFonts w:ascii="Times New Roman" w:hAnsi="Times New Roman" w:cs="Times New Roman"/>
+                <w:sz w:val="24"/>
+                <w:szCs w:val="24"/>
+              </w:rPr>
+              <w:t xml:space="preserve">3a. Om användaren </w:t>
+            </w:r>
+            <w:r>
+              <w:rPr>
+                <w:rFonts w:ascii="Times New Roman" w:hAnsi="Times New Roman" w:cs="Times New Roman"/>
+                <w:sz w:val="24"/>
+                <w:szCs w:val="24"/>
+              </w:rPr>
+              <w:t>som söktes på inte är i en match sker inget aktivitetsbyte, användaren meddelas om detta och användningsfallet avslutas.</w:t>
+            </w:r>
+          </w:p>
+        </w:tc>
+      </w:tr>
+      <w:tr>
+        <w:tc>
+          <w:tcPr>
+            <w:tcW w:w="918" w:type="pct"/>
+            <w:tcBorders>
+              <w:top w:val="single" w:sz="6" w:space="0" w:color="000000"/>
+              <w:left w:val="single" w:sz="6" w:space="0" w:color="000000"/>
+              <w:bottom w:val="single" w:sz="6" w:space="0" w:color="000000"/>
+              <w:right w:val="single" w:sz="6" w:space="0" w:color="000000"/>
+            </w:tcBorders>
+            <w:tcMar>
+              <w:top w:w="45" w:type="dxa"/>
+              <w:left w:w="45" w:type="dxa"/>
+              <w:bottom w:w="45" w:type="dxa"/>
+              <w:right w:w="45" w:type="dxa"/>
+            </w:tcMar>
+          </w:tcPr>
+          <w:p>
+            <w:pPr>
+              <w:pStyle w:val="Normalwebb"/>
+              <w:spacing w:before="0" w:beforeAutospacing="0" w:after="0" w:afterAutospacing="0" w:line="276" w:lineRule="auto"/>
+              <w:contextualSpacing/>
+            </w:pPr>
+            <w:r>
+              <w:t>Alternativ</w:t>
+            </w:r>
+          </w:p>
+        </w:tc>
+        <w:tc>
+          <w:tcPr>
+            <w:tcW w:w="4082" w:type="pct"/>
+            <w:tcBorders>
+              <w:top w:val="single" w:sz="6" w:space="0" w:color="000000"/>
+              <w:left w:val="single" w:sz="6" w:space="0" w:color="000000"/>
+              <w:bottom w:val="single" w:sz="6" w:space="0" w:color="000000"/>
+              <w:right w:val="single" w:sz="6" w:space="0" w:color="000000"/>
+            </w:tcBorders>
+            <w:tcMar>
+              <w:top w:w="45" w:type="dxa"/>
+              <w:left w:w="45" w:type="dxa"/>
+              <w:bottom w:w="45" w:type="dxa"/>
+              <w:right w:w="45" w:type="dxa"/>
+            </w:tcMar>
+          </w:tcPr>
+          <w:p>
+            <w:pPr>
+              <w:rPr>
+                <w:rFonts w:ascii="Times New Roman" w:hAnsi="Times New Roman" w:cs="Times New Roman"/>
+                <w:sz w:val="24"/>
+                <w:szCs w:val="24"/>
+              </w:rPr>
+            </w:pPr>
+            <w:r>
+              <w:rPr>
+                <w:rFonts w:ascii="Times New Roman" w:hAnsi="Times New Roman" w:cs="Times New Roman"/>
+                <w:sz w:val="24"/>
+                <w:szCs w:val="24"/>
+              </w:rPr>
+              <w:t>-</w:t>
+            </w:r>
+          </w:p>
+        </w:tc>
+      </w:tr>
+    </w:tbl>
+    <w:p>
+      <w:pPr>
         <w:rPr>
           <w:rFonts w:ascii="Times New Roman" w:eastAsia="Calibri" w:hAnsi="Times New Roman" w:cs="Times New Roman"/>
           <w:i/>
@@ -3362,243 +3920,800 @@
           <w:szCs w:val="24"/>
         </w:rPr>
       </w:pPr>
-      <w:r>
+    </w:p>
+    <w:tbl>
+      <w:tblPr>
+        <w:tblW w:w="5000" w:type="pct"/>
+        <w:tblCellMar>
+          <w:top w:w="15" w:type="dxa"/>
+          <w:left w:w="15" w:type="dxa"/>
+          <w:bottom w:w="15" w:type="dxa"/>
+          <w:right w:w="15" w:type="dxa"/>
+        </w:tblCellMar>
+        <w:tblLook w:val="04A0" w:firstRow="1" w:lastRow="0" w:firstColumn="1" w:lastColumn="0" w:noHBand="0" w:noVBand="1"/>
+      </w:tblPr>
+      <w:tblGrid>
+        <w:gridCol w:w="1655"/>
+        <w:gridCol w:w="7358"/>
+      </w:tblGrid>
+      <w:tr>
+        <w:tc>
+          <w:tcPr>
+            <w:tcW w:w="918" w:type="pct"/>
+            <w:tcBorders>
+              <w:top w:val="single" w:sz="6" w:space="0" w:color="000000"/>
+              <w:left w:val="single" w:sz="6" w:space="0" w:color="000000"/>
+              <w:bottom w:val="single" w:sz="6" w:space="0" w:color="000000"/>
+              <w:right w:val="single" w:sz="6" w:space="0" w:color="FFFFFF"/>
+            </w:tcBorders>
+            <w:shd w:val="clear" w:color="auto" w:fill="000000" w:themeFill="text1"/>
+            <w:tcMar>
+              <w:top w:w="45" w:type="dxa"/>
+              <w:left w:w="45" w:type="dxa"/>
+              <w:bottom w:w="45" w:type="dxa"/>
+              <w:right w:w="45" w:type="dxa"/>
+            </w:tcMar>
+            <w:vAlign w:val="bottom"/>
+            <w:hideMark/>
+          </w:tcPr>
+          <w:p>
+            <w:pPr>
+              <w:pStyle w:val="Normalwebb"/>
+              <w:spacing w:before="0" w:beforeAutospacing="0" w:after="0" w:afterAutospacing="0" w:line="276" w:lineRule="auto"/>
+              <w:contextualSpacing/>
+              <w:rPr>
+                <w:highlight w:val="black"/>
+              </w:rPr>
+            </w:pPr>
+            <w:r>
+              <w:rPr>
+                <w:highlight w:val="black"/>
+                <w:shd w:val="clear" w:color="auto" w:fill="091517"/>
+              </w:rPr>
+              <w:t>Namn</w:t>
+            </w:r>
+          </w:p>
+        </w:tc>
+        <w:tc>
+          <w:tcPr>
+            <w:tcW w:w="4082" w:type="pct"/>
+            <w:tcBorders>
+              <w:top w:val="single" w:sz="6" w:space="0" w:color="000000"/>
+              <w:left w:val="single" w:sz="6" w:space="0" w:color="FFFFFF"/>
+              <w:bottom w:val="single" w:sz="6" w:space="0" w:color="000000"/>
+              <w:right w:val="single" w:sz="6" w:space="0" w:color="000000"/>
+            </w:tcBorders>
+            <w:shd w:val="clear" w:color="auto" w:fill="000000" w:themeFill="text1"/>
+            <w:tcMar>
+              <w:top w:w="45" w:type="dxa"/>
+              <w:left w:w="45" w:type="dxa"/>
+              <w:bottom w:w="45" w:type="dxa"/>
+              <w:right w:w="45" w:type="dxa"/>
+            </w:tcMar>
+            <w:vAlign w:val="bottom"/>
+            <w:hideMark/>
+          </w:tcPr>
+          <w:p>
+            <w:pPr>
+              <w:pStyle w:val="Normalwebb"/>
+              <w:spacing w:before="0" w:beforeAutospacing="0" w:after="0" w:afterAutospacing="0" w:line="276" w:lineRule="auto"/>
+              <w:ind w:right="-4140"/>
+              <w:contextualSpacing/>
+              <w:rPr>
+                <w:highlight w:val="black"/>
+              </w:rPr>
+            </w:pPr>
+            <w:r>
+              <w:rPr>
+                <w:highlight w:val="black"/>
+                <w:shd w:val="clear" w:color="auto" w:fill="091517"/>
+              </w:rPr>
+              <w:t>Aktivering av cooldown</w:t>
+            </w:r>
+          </w:p>
+        </w:tc>
+      </w:tr>
+      <w:tr>
+        <w:tc>
+          <w:tcPr>
+            <w:tcW w:w="918" w:type="pct"/>
+            <w:tcBorders>
+              <w:top w:val="single" w:sz="6" w:space="0" w:color="000000"/>
+              <w:left w:val="single" w:sz="6" w:space="0" w:color="000000"/>
+              <w:bottom w:val="single" w:sz="6" w:space="0" w:color="000000"/>
+              <w:right w:val="single" w:sz="6" w:space="0" w:color="000000"/>
+            </w:tcBorders>
+            <w:tcMar>
+              <w:top w:w="45" w:type="dxa"/>
+              <w:left w:w="45" w:type="dxa"/>
+              <w:bottom w:w="45" w:type="dxa"/>
+              <w:right w:w="45" w:type="dxa"/>
+            </w:tcMar>
+            <w:hideMark/>
+          </w:tcPr>
+          <w:p>
+            <w:pPr>
+              <w:pStyle w:val="Normalwebb"/>
+              <w:spacing w:before="0" w:beforeAutospacing="0" w:after="0" w:afterAutospacing="0" w:line="276" w:lineRule="auto"/>
+              <w:contextualSpacing/>
+            </w:pPr>
+            <w:r>
+              <w:t>Beskrivning</w:t>
+            </w:r>
+          </w:p>
+        </w:tc>
+        <w:tc>
+          <w:tcPr>
+            <w:tcW w:w="4082" w:type="pct"/>
+            <w:tcBorders>
+              <w:top w:val="single" w:sz="6" w:space="0" w:color="000000"/>
+              <w:left w:val="single" w:sz="6" w:space="0" w:color="000000"/>
+              <w:bottom w:val="single" w:sz="6" w:space="0" w:color="000000"/>
+              <w:right w:val="single" w:sz="6" w:space="0" w:color="000000"/>
+            </w:tcBorders>
+            <w:tcMar>
+              <w:top w:w="45" w:type="dxa"/>
+              <w:left w:w="45" w:type="dxa"/>
+              <w:bottom w:w="45" w:type="dxa"/>
+              <w:right w:w="45" w:type="dxa"/>
+            </w:tcMar>
+            <w:hideMark/>
+          </w:tcPr>
+          <w:p>
+            <w:pPr>
+              <w:pStyle w:val="Normalwebb"/>
+              <w:spacing w:before="0" w:beforeAutospacing="0" w:after="0" w:afterAutospacing="0" w:line="276" w:lineRule="auto"/>
+              <w:contextualSpacing/>
+            </w:pPr>
+            <w:r>
+              <w:t>När man sökt på en spelare i aktiv match kan man aktivera nedräkningar för cooldowns genom att trycka på knapparna för spells/abilities.</w:t>
+            </w:r>
+          </w:p>
+        </w:tc>
+      </w:tr>
+      <w:tr>
+        <w:tc>
+          <w:tcPr>
+            <w:tcW w:w="918" w:type="pct"/>
+            <w:tcBorders>
+              <w:top w:val="single" w:sz="6" w:space="0" w:color="000000"/>
+              <w:left w:val="single" w:sz="6" w:space="0" w:color="000000"/>
+              <w:bottom w:val="single" w:sz="6" w:space="0" w:color="000000"/>
+              <w:right w:val="single" w:sz="6" w:space="0" w:color="000000"/>
+            </w:tcBorders>
+            <w:tcMar>
+              <w:top w:w="45" w:type="dxa"/>
+              <w:left w:w="45" w:type="dxa"/>
+              <w:bottom w:w="45" w:type="dxa"/>
+              <w:right w:w="45" w:type="dxa"/>
+            </w:tcMar>
+          </w:tcPr>
+          <w:p>
+            <w:pPr>
+              <w:pStyle w:val="Normalwebb"/>
+              <w:spacing w:before="0" w:beforeAutospacing="0" w:after="0" w:afterAutospacing="0" w:line="276" w:lineRule="auto"/>
+              <w:contextualSpacing/>
+            </w:pPr>
+            <w:r>
+              <w:t>Scenario</w:t>
+            </w:r>
+          </w:p>
+        </w:tc>
+        <w:tc>
+          <w:tcPr>
+            <w:tcW w:w="4082" w:type="pct"/>
+            <w:tcBorders>
+              <w:top w:val="single" w:sz="6" w:space="0" w:color="000000"/>
+              <w:left w:val="single" w:sz="6" w:space="0" w:color="000000"/>
+              <w:bottom w:val="single" w:sz="6" w:space="0" w:color="000000"/>
+              <w:right w:val="single" w:sz="6" w:space="0" w:color="000000"/>
+            </w:tcBorders>
+            <w:tcMar>
+              <w:top w:w="45" w:type="dxa"/>
+              <w:left w:w="45" w:type="dxa"/>
+              <w:bottom w:w="45" w:type="dxa"/>
+              <w:right w:w="45" w:type="dxa"/>
+            </w:tcMar>
+          </w:tcPr>
+          <w:p>
+            <w:pPr>
+              <w:rPr>
+                <w:rFonts w:ascii="Times New Roman" w:eastAsia="Calibri" w:hAnsi="Times New Roman" w:cs="Times New Roman"/>
+                <w:sz w:val="24"/>
+                <w:szCs w:val="24"/>
+              </w:rPr>
+            </w:pPr>
+            <w:r>
+              <w:rPr>
+                <w:rFonts w:ascii="Times New Roman" w:eastAsia="Calibri" w:hAnsi="Times New Roman" w:cs="Times New Roman"/>
+                <w:sz w:val="24"/>
+                <w:szCs w:val="24"/>
+              </w:rPr>
+              <w:t xml:space="preserve">1. Användaren </w:t>
+            </w:r>
+            <w:r>
+              <w:rPr>
+                <w:rFonts w:ascii="Times New Roman" w:eastAsia="Calibri" w:hAnsi="Times New Roman" w:cs="Times New Roman"/>
+                <w:sz w:val="24"/>
+                <w:szCs w:val="24"/>
+              </w:rPr>
+              <w:t xml:space="preserve">trycker på </w:t>
+            </w:r>
+            <w:r>
+              <w:rPr>
+                <w:rFonts w:ascii="Times New Roman" w:eastAsia="Calibri" w:hAnsi="Times New Roman" w:cs="Times New Roman"/>
+                <w:sz w:val="24"/>
+                <w:szCs w:val="24"/>
+              </w:rPr>
+              <w:t>en knapp.</w:t>
+            </w:r>
+          </w:p>
+          <w:p>
+            <w:pPr>
+              <w:rPr>
+                <w:rFonts w:ascii="Times New Roman" w:eastAsia="Calibri" w:hAnsi="Times New Roman" w:cs="Times New Roman"/>
+                <w:sz w:val="24"/>
+                <w:szCs w:val="24"/>
+              </w:rPr>
+            </w:pPr>
+            <w:r>
+              <w:rPr>
+                <w:rFonts w:ascii="Times New Roman" w:eastAsia="Calibri" w:hAnsi="Times New Roman" w:cs="Times New Roman"/>
+                <w:sz w:val="24"/>
+                <w:szCs w:val="24"/>
+              </w:rPr>
+              <w:t>2. Knappen börjar räkna ned från viss tid</w:t>
+            </w:r>
+            <w:r>
+              <w:rPr>
+                <w:rFonts w:ascii="Times New Roman" w:eastAsia="Calibri" w:hAnsi="Times New Roman" w:cs="Times New Roman"/>
+                <w:sz w:val="24"/>
+                <w:szCs w:val="24"/>
+              </w:rPr>
+              <w:t xml:space="preserve"> till 0.</w:t>
+            </w:r>
+          </w:p>
+        </w:tc>
+      </w:tr>
+      <w:tr>
+        <w:tc>
+          <w:tcPr>
+            <w:tcW w:w="918" w:type="pct"/>
+            <w:tcBorders>
+              <w:top w:val="single" w:sz="6" w:space="0" w:color="000000"/>
+              <w:left w:val="single" w:sz="6" w:space="0" w:color="000000"/>
+              <w:bottom w:val="single" w:sz="6" w:space="0" w:color="000000"/>
+              <w:right w:val="single" w:sz="6" w:space="0" w:color="000000"/>
+            </w:tcBorders>
+            <w:tcMar>
+              <w:top w:w="45" w:type="dxa"/>
+              <w:left w:w="45" w:type="dxa"/>
+              <w:bottom w:w="45" w:type="dxa"/>
+              <w:right w:w="45" w:type="dxa"/>
+            </w:tcMar>
+          </w:tcPr>
+          <w:p>
+            <w:pPr>
+              <w:pStyle w:val="Normalwebb"/>
+              <w:spacing w:before="0" w:beforeAutospacing="0" w:after="0" w:afterAutospacing="0" w:line="276" w:lineRule="auto"/>
+              <w:contextualSpacing/>
+            </w:pPr>
+            <w:proofErr w:type="gramStart"/>
+            <w:r>
+              <w:t>Undantag</w:t>
+            </w:r>
+            <w:proofErr w:type="gramEnd"/>
+          </w:p>
+        </w:tc>
+        <w:tc>
+          <w:tcPr>
+            <w:tcW w:w="4082" w:type="pct"/>
+            <w:tcBorders>
+              <w:top w:val="single" w:sz="6" w:space="0" w:color="000000"/>
+              <w:left w:val="single" w:sz="6" w:space="0" w:color="000000"/>
+              <w:bottom w:val="single" w:sz="6" w:space="0" w:color="000000"/>
+              <w:right w:val="single" w:sz="6" w:space="0" w:color="000000"/>
+            </w:tcBorders>
+            <w:tcMar>
+              <w:top w:w="45" w:type="dxa"/>
+              <w:left w:w="45" w:type="dxa"/>
+              <w:bottom w:w="45" w:type="dxa"/>
+              <w:right w:w="45" w:type="dxa"/>
+            </w:tcMar>
+          </w:tcPr>
+          <w:p>
+            <w:pPr>
+              <w:rPr>
+                <w:rFonts w:ascii="Times New Roman" w:hAnsi="Times New Roman" w:cs="Times New Roman"/>
+                <w:sz w:val="24"/>
+                <w:szCs w:val="24"/>
+              </w:rPr>
+            </w:pPr>
+            <w:r>
+              <w:rPr>
+                <w:rFonts w:ascii="Times New Roman" w:hAnsi="Times New Roman" w:cs="Times New Roman"/>
+                <w:sz w:val="24"/>
+                <w:szCs w:val="24"/>
+              </w:rPr>
+              <w:t xml:space="preserve">2a. Om användaren återställer en cooldown räknar den </w:t>
+            </w:r>
+            <w:proofErr w:type="gramStart"/>
+            <w:r>
+              <w:rPr>
+                <w:rFonts w:ascii="Times New Roman" w:hAnsi="Times New Roman" w:cs="Times New Roman"/>
+                <w:sz w:val="24"/>
+                <w:szCs w:val="24"/>
+              </w:rPr>
+              <w:t>ej</w:t>
+            </w:r>
+            <w:proofErr w:type="gramEnd"/>
+            <w:r>
+              <w:rPr>
+                <w:rFonts w:ascii="Times New Roman" w:hAnsi="Times New Roman" w:cs="Times New Roman"/>
+                <w:sz w:val="24"/>
+                <w:szCs w:val="24"/>
+              </w:rPr>
+              <w:t xml:space="preserve"> ner till 0</w:t>
+            </w:r>
+            <w:r>
+              <w:rPr>
+                <w:rFonts w:ascii="Times New Roman" w:hAnsi="Times New Roman" w:cs="Times New Roman"/>
+                <w:sz w:val="24"/>
+                <w:szCs w:val="24"/>
+              </w:rPr>
+              <w:t>, och användningsfallet avslutas.</w:t>
+            </w:r>
+          </w:p>
+        </w:tc>
+      </w:tr>
+      <w:tr>
+        <w:tc>
+          <w:tcPr>
+            <w:tcW w:w="918" w:type="pct"/>
+            <w:tcBorders>
+              <w:top w:val="single" w:sz="6" w:space="0" w:color="000000"/>
+              <w:left w:val="single" w:sz="6" w:space="0" w:color="000000"/>
+              <w:bottom w:val="single" w:sz="6" w:space="0" w:color="000000"/>
+              <w:right w:val="single" w:sz="6" w:space="0" w:color="000000"/>
+            </w:tcBorders>
+            <w:tcMar>
+              <w:top w:w="45" w:type="dxa"/>
+              <w:left w:w="45" w:type="dxa"/>
+              <w:bottom w:w="45" w:type="dxa"/>
+              <w:right w:w="45" w:type="dxa"/>
+            </w:tcMar>
+          </w:tcPr>
+          <w:p>
+            <w:pPr>
+              <w:pStyle w:val="Normalwebb"/>
+              <w:spacing w:before="0" w:beforeAutospacing="0" w:after="0" w:afterAutospacing="0" w:line="276" w:lineRule="auto"/>
+              <w:contextualSpacing/>
+            </w:pPr>
+            <w:r>
+              <w:t>Alternativ</w:t>
+            </w:r>
+          </w:p>
+        </w:tc>
+        <w:tc>
+          <w:tcPr>
+            <w:tcW w:w="4082" w:type="pct"/>
+            <w:tcBorders>
+              <w:top w:val="single" w:sz="6" w:space="0" w:color="000000"/>
+              <w:left w:val="single" w:sz="6" w:space="0" w:color="000000"/>
+              <w:bottom w:val="single" w:sz="6" w:space="0" w:color="000000"/>
+              <w:right w:val="single" w:sz="6" w:space="0" w:color="000000"/>
+            </w:tcBorders>
+            <w:tcMar>
+              <w:top w:w="45" w:type="dxa"/>
+              <w:left w:w="45" w:type="dxa"/>
+              <w:bottom w:w="45" w:type="dxa"/>
+              <w:right w:w="45" w:type="dxa"/>
+            </w:tcMar>
+          </w:tcPr>
+          <w:p>
+            <w:pPr>
+              <w:rPr>
+                <w:rFonts w:ascii="Times New Roman" w:hAnsi="Times New Roman" w:cs="Times New Roman"/>
+                <w:sz w:val="24"/>
+                <w:szCs w:val="24"/>
+              </w:rPr>
+            </w:pPr>
+            <w:r>
+              <w:rPr>
+                <w:rFonts w:ascii="Times New Roman" w:hAnsi="Times New Roman" w:cs="Times New Roman"/>
+                <w:sz w:val="24"/>
+                <w:szCs w:val="24"/>
+              </w:rPr>
+              <w:t>-</w:t>
+            </w:r>
+          </w:p>
+        </w:tc>
+      </w:tr>
+    </w:tbl>
+    <w:p>
+      <w:pPr>
         <w:rPr>
           <w:rFonts w:ascii="Times New Roman" w:eastAsia="Calibri" w:hAnsi="Times New Roman" w:cs="Times New Roman"/>
           <w:i/>
           <w:sz w:val="24"/>
           <w:szCs w:val="24"/>
         </w:rPr>
-        <w:t>Sökning efter aktivt spel</w:t>
-      </w:r>
-      <w:r>
-        <w:rPr>
-          <w:rFonts w:ascii="Times New Roman" w:eastAsia="Calibri" w:hAnsi="Times New Roman" w:cs="Times New Roman"/>
-          <w:sz w:val="24"/>
-          <w:szCs w:val="24"/>
-        </w:rPr>
-        <w:t xml:space="preserve">: Christoffer skriver in sitt </w:t>
-      </w:r>
-      <w:r>
+      </w:pPr>
+    </w:p>
+    <w:tbl>
+      <w:tblPr>
+        <w:tblW w:w="5000" w:type="pct"/>
+        <w:tblCellMar>
+          <w:top w:w="15" w:type="dxa"/>
+          <w:left w:w="15" w:type="dxa"/>
+          <w:bottom w:w="15" w:type="dxa"/>
+          <w:right w:w="15" w:type="dxa"/>
+        </w:tblCellMar>
+        <w:tblLook w:val="04A0" w:firstRow="1" w:lastRow="0" w:firstColumn="1" w:lastColumn="0" w:noHBand="0" w:noVBand="1"/>
+      </w:tblPr>
+      <w:tblGrid>
+        <w:gridCol w:w="1655"/>
+        <w:gridCol w:w="7358"/>
+      </w:tblGrid>
+      <w:tr>
+        <w:tc>
+          <w:tcPr>
+            <w:tcW w:w="918" w:type="pct"/>
+            <w:tcBorders>
+              <w:top w:val="single" w:sz="6" w:space="0" w:color="000000"/>
+              <w:left w:val="single" w:sz="6" w:space="0" w:color="000000"/>
+              <w:bottom w:val="single" w:sz="6" w:space="0" w:color="000000"/>
+              <w:right w:val="single" w:sz="6" w:space="0" w:color="FFFFFF"/>
+            </w:tcBorders>
+            <w:shd w:val="clear" w:color="auto" w:fill="000000" w:themeFill="text1"/>
+            <w:tcMar>
+              <w:top w:w="45" w:type="dxa"/>
+              <w:left w:w="45" w:type="dxa"/>
+              <w:bottom w:w="45" w:type="dxa"/>
+              <w:right w:w="45" w:type="dxa"/>
+            </w:tcMar>
+            <w:vAlign w:val="bottom"/>
+            <w:hideMark/>
+          </w:tcPr>
+          <w:p>
+            <w:pPr>
+              <w:pStyle w:val="Normalwebb"/>
+              <w:spacing w:before="0" w:beforeAutospacing="0" w:after="0" w:afterAutospacing="0" w:line="276" w:lineRule="auto"/>
+              <w:contextualSpacing/>
+              <w:rPr>
+                <w:highlight w:val="black"/>
+              </w:rPr>
+            </w:pPr>
+            <w:r>
+              <w:rPr>
+                <w:highlight w:val="black"/>
+                <w:shd w:val="clear" w:color="auto" w:fill="091517"/>
+              </w:rPr>
+              <w:t>Namn</w:t>
+            </w:r>
+          </w:p>
+        </w:tc>
+        <w:tc>
+          <w:tcPr>
+            <w:tcW w:w="4082" w:type="pct"/>
+            <w:tcBorders>
+              <w:top w:val="single" w:sz="6" w:space="0" w:color="000000"/>
+              <w:left w:val="single" w:sz="6" w:space="0" w:color="FFFFFF"/>
+              <w:bottom w:val="single" w:sz="6" w:space="0" w:color="000000"/>
+              <w:right w:val="single" w:sz="6" w:space="0" w:color="000000"/>
+            </w:tcBorders>
+            <w:shd w:val="clear" w:color="auto" w:fill="000000" w:themeFill="text1"/>
+            <w:tcMar>
+              <w:top w:w="45" w:type="dxa"/>
+              <w:left w:w="45" w:type="dxa"/>
+              <w:bottom w:w="45" w:type="dxa"/>
+              <w:right w:w="45" w:type="dxa"/>
+            </w:tcMar>
+            <w:vAlign w:val="bottom"/>
+            <w:hideMark/>
+          </w:tcPr>
+          <w:p>
+            <w:pPr>
+              <w:pStyle w:val="Normalwebb"/>
+              <w:spacing w:before="0" w:beforeAutospacing="0" w:after="0" w:afterAutospacing="0" w:line="276" w:lineRule="auto"/>
+              <w:ind w:right="-4140"/>
+              <w:contextualSpacing/>
+              <w:rPr>
+                <w:highlight w:val="black"/>
+              </w:rPr>
+            </w:pPr>
+            <w:r>
+              <w:rPr>
+                <w:highlight w:val="black"/>
+                <w:shd w:val="clear" w:color="auto" w:fill="091517"/>
+              </w:rPr>
+              <w:t>Val av summoner</w:t>
+            </w:r>
+          </w:p>
+        </w:tc>
+      </w:tr>
+      <w:tr>
+        <w:tc>
+          <w:tcPr>
+            <w:tcW w:w="918" w:type="pct"/>
+            <w:tcBorders>
+              <w:top w:val="single" w:sz="6" w:space="0" w:color="000000"/>
+              <w:left w:val="single" w:sz="6" w:space="0" w:color="000000"/>
+              <w:bottom w:val="single" w:sz="6" w:space="0" w:color="000000"/>
+              <w:right w:val="single" w:sz="6" w:space="0" w:color="000000"/>
+            </w:tcBorders>
+            <w:tcMar>
+              <w:top w:w="45" w:type="dxa"/>
+              <w:left w:w="45" w:type="dxa"/>
+              <w:bottom w:w="45" w:type="dxa"/>
+              <w:right w:w="45" w:type="dxa"/>
+            </w:tcMar>
+            <w:hideMark/>
+          </w:tcPr>
+          <w:p>
+            <w:pPr>
+              <w:pStyle w:val="Normalwebb"/>
+              <w:spacing w:before="0" w:beforeAutospacing="0" w:after="0" w:afterAutospacing="0" w:line="276" w:lineRule="auto"/>
+              <w:contextualSpacing/>
+            </w:pPr>
+            <w:r>
+              <w:t>Beskrivning</w:t>
+            </w:r>
+          </w:p>
+        </w:tc>
+        <w:tc>
+          <w:tcPr>
+            <w:tcW w:w="4082" w:type="pct"/>
+            <w:tcBorders>
+              <w:top w:val="single" w:sz="6" w:space="0" w:color="000000"/>
+              <w:left w:val="single" w:sz="6" w:space="0" w:color="000000"/>
+              <w:bottom w:val="single" w:sz="6" w:space="0" w:color="000000"/>
+              <w:right w:val="single" w:sz="6" w:space="0" w:color="000000"/>
+            </w:tcBorders>
+            <w:tcMar>
+              <w:top w:w="45" w:type="dxa"/>
+              <w:left w:w="45" w:type="dxa"/>
+              <w:bottom w:w="45" w:type="dxa"/>
+              <w:right w:w="45" w:type="dxa"/>
+            </w:tcMar>
+            <w:hideMark/>
+          </w:tcPr>
+          <w:p>
+            <w:pPr>
+              <w:pStyle w:val="Normalwebb"/>
+              <w:spacing w:before="0" w:beforeAutospacing="0" w:after="0" w:afterAutospacing="0" w:line="276" w:lineRule="auto"/>
+              <w:contextualSpacing/>
+            </w:pPr>
+            <w:r>
+              <w:t xml:space="preserve">När man sökt på en spelare i aktiv match kan man byta mellan </w:t>
+            </w:r>
+            <w:r>
+              <w:t>olika summoner-flikar</w:t>
+            </w:r>
+            <w:r>
+              <w:t xml:space="preserve"> genom att antingen svepa vänster/höger eller manuellt klicka på en flik.</w:t>
+            </w:r>
+          </w:p>
+        </w:tc>
+      </w:tr>
+      <w:tr>
+        <w:tc>
+          <w:tcPr>
+            <w:tcW w:w="918" w:type="pct"/>
+            <w:tcBorders>
+              <w:top w:val="single" w:sz="6" w:space="0" w:color="000000"/>
+              <w:left w:val="single" w:sz="6" w:space="0" w:color="000000"/>
+              <w:bottom w:val="single" w:sz="6" w:space="0" w:color="000000"/>
+              <w:right w:val="single" w:sz="6" w:space="0" w:color="000000"/>
+            </w:tcBorders>
+            <w:tcMar>
+              <w:top w:w="45" w:type="dxa"/>
+              <w:left w:w="45" w:type="dxa"/>
+              <w:bottom w:w="45" w:type="dxa"/>
+              <w:right w:w="45" w:type="dxa"/>
+            </w:tcMar>
+          </w:tcPr>
+          <w:p>
+            <w:pPr>
+              <w:pStyle w:val="Normalwebb"/>
+              <w:spacing w:before="0" w:beforeAutospacing="0" w:after="0" w:afterAutospacing="0" w:line="276" w:lineRule="auto"/>
+              <w:contextualSpacing/>
+            </w:pPr>
+            <w:r>
+              <w:t>Scenario</w:t>
+            </w:r>
+          </w:p>
+        </w:tc>
+        <w:tc>
+          <w:tcPr>
+            <w:tcW w:w="4082" w:type="pct"/>
+            <w:tcBorders>
+              <w:top w:val="single" w:sz="6" w:space="0" w:color="000000"/>
+              <w:left w:val="single" w:sz="6" w:space="0" w:color="000000"/>
+              <w:bottom w:val="single" w:sz="6" w:space="0" w:color="000000"/>
+              <w:right w:val="single" w:sz="6" w:space="0" w:color="000000"/>
+            </w:tcBorders>
+            <w:tcMar>
+              <w:top w:w="45" w:type="dxa"/>
+              <w:left w:w="45" w:type="dxa"/>
+              <w:bottom w:w="45" w:type="dxa"/>
+              <w:right w:w="45" w:type="dxa"/>
+            </w:tcMar>
+          </w:tcPr>
+          <w:p>
+            <w:pPr>
+              <w:rPr>
+                <w:rFonts w:ascii="Times New Roman" w:eastAsia="Calibri" w:hAnsi="Times New Roman" w:cs="Times New Roman"/>
+                <w:sz w:val="24"/>
+                <w:szCs w:val="24"/>
+              </w:rPr>
+            </w:pPr>
+            <w:r>
+              <w:rPr>
+                <w:rFonts w:ascii="Times New Roman" w:eastAsia="Calibri" w:hAnsi="Times New Roman" w:cs="Times New Roman"/>
+                <w:sz w:val="24"/>
+                <w:szCs w:val="24"/>
+              </w:rPr>
+              <w:t>1. Användaren sveper vänster eller höger för att komma till önskad flik.</w:t>
+            </w:r>
+          </w:p>
+          <w:p>
+            <w:pPr>
+              <w:rPr>
+                <w:rFonts w:ascii="Times New Roman" w:eastAsia="Calibri" w:hAnsi="Times New Roman" w:cs="Times New Roman"/>
+                <w:sz w:val="24"/>
+                <w:szCs w:val="24"/>
+              </w:rPr>
+            </w:pPr>
+            <w:r>
+              <w:rPr>
+                <w:rFonts w:ascii="Times New Roman" w:eastAsia="Calibri" w:hAnsi="Times New Roman" w:cs="Times New Roman"/>
+                <w:sz w:val="24"/>
+                <w:szCs w:val="24"/>
+              </w:rPr>
+              <w:t>2. Appen uppdaterar med rätt information vid flikbyte.</w:t>
+            </w:r>
+          </w:p>
+        </w:tc>
+      </w:tr>
+      <w:tr>
+        <w:tc>
+          <w:tcPr>
+            <w:tcW w:w="918" w:type="pct"/>
+            <w:tcBorders>
+              <w:top w:val="single" w:sz="6" w:space="0" w:color="000000"/>
+              <w:left w:val="single" w:sz="6" w:space="0" w:color="000000"/>
+              <w:bottom w:val="single" w:sz="6" w:space="0" w:color="000000"/>
+              <w:right w:val="single" w:sz="6" w:space="0" w:color="000000"/>
+            </w:tcBorders>
+            <w:tcMar>
+              <w:top w:w="45" w:type="dxa"/>
+              <w:left w:w="45" w:type="dxa"/>
+              <w:bottom w:w="45" w:type="dxa"/>
+              <w:right w:w="45" w:type="dxa"/>
+            </w:tcMar>
+          </w:tcPr>
+          <w:p>
+            <w:pPr>
+              <w:pStyle w:val="Normalwebb"/>
+              <w:spacing w:before="0" w:beforeAutospacing="0" w:after="0" w:afterAutospacing="0" w:line="276" w:lineRule="auto"/>
+              <w:contextualSpacing/>
+            </w:pPr>
+            <w:proofErr w:type="gramStart"/>
+            <w:r>
+              <w:t>Undantag</w:t>
+            </w:r>
+            <w:proofErr w:type="gramEnd"/>
+          </w:p>
+        </w:tc>
+        <w:tc>
+          <w:tcPr>
+            <w:tcW w:w="4082" w:type="pct"/>
+            <w:tcBorders>
+              <w:top w:val="single" w:sz="6" w:space="0" w:color="000000"/>
+              <w:left w:val="single" w:sz="6" w:space="0" w:color="000000"/>
+              <w:bottom w:val="single" w:sz="6" w:space="0" w:color="000000"/>
+              <w:right w:val="single" w:sz="6" w:space="0" w:color="000000"/>
+            </w:tcBorders>
+            <w:tcMar>
+              <w:top w:w="45" w:type="dxa"/>
+              <w:left w:w="45" w:type="dxa"/>
+              <w:bottom w:w="45" w:type="dxa"/>
+              <w:right w:w="45" w:type="dxa"/>
+            </w:tcMar>
+          </w:tcPr>
+          <w:p>
+            <w:pPr>
+              <w:rPr>
+                <w:rFonts w:ascii="Times New Roman" w:hAnsi="Times New Roman" w:cs="Times New Roman"/>
+                <w:sz w:val="24"/>
+                <w:szCs w:val="24"/>
+              </w:rPr>
+            </w:pPr>
+            <w:r>
+              <w:rPr>
+                <w:rFonts w:ascii="Times New Roman" w:hAnsi="Times New Roman" w:cs="Times New Roman"/>
+                <w:sz w:val="24"/>
+                <w:szCs w:val="24"/>
+              </w:rPr>
+              <w:t>-</w:t>
+            </w:r>
+          </w:p>
+        </w:tc>
+      </w:tr>
+      <w:tr>
+        <w:tc>
+          <w:tcPr>
+            <w:tcW w:w="918" w:type="pct"/>
+            <w:tcBorders>
+              <w:top w:val="single" w:sz="6" w:space="0" w:color="000000"/>
+              <w:left w:val="single" w:sz="6" w:space="0" w:color="000000"/>
+              <w:bottom w:val="single" w:sz="6" w:space="0" w:color="000000"/>
+              <w:right w:val="single" w:sz="6" w:space="0" w:color="000000"/>
+            </w:tcBorders>
+            <w:tcMar>
+              <w:top w:w="45" w:type="dxa"/>
+              <w:left w:w="45" w:type="dxa"/>
+              <w:bottom w:w="45" w:type="dxa"/>
+              <w:right w:w="45" w:type="dxa"/>
+            </w:tcMar>
+          </w:tcPr>
+          <w:p>
+            <w:pPr>
+              <w:pStyle w:val="Normalwebb"/>
+              <w:spacing w:before="0" w:beforeAutospacing="0" w:after="0" w:afterAutospacing="0" w:line="276" w:lineRule="auto"/>
+              <w:contextualSpacing/>
+            </w:pPr>
+            <w:r>
+              <w:t>Alternativ</w:t>
+            </w:r>
+          </w:p>
+        </w:tc>
+        <w:tc>
+          <w:tcPr>
+            <w:tcW w:w="4082" w:type="pct"/>
+            <w:tcBorders>
+              <w:top w:val="single" w:sz="6" w:space="0" w:color="000000"/>
+              <w:left w:val="single" w:sz="6" w:space="0" w:color="000000"/>
+              <w:bottom w:val="single" w:sz="6" w:space="0" w:color="000000"/>
+              <w:right w:val="single" w:sz="6" w:space="0" w:color="000000"/>
+            </w:tcBorders>
+            <w:tcMar>
+              <w:top w:w="45" w:type="dxa"/>
+              <w:left w:w="45" w:type="dxa"/>
+              <w:bottom w:w="45" w:type="dxa"/>
+              <w:right w:w="45" w:type="dxa"/>
+            </w:tcMar>
+          </w:tcPr>
+          <w:p>
+            <w:pPr>
+              <w:rPr>
+                <w:rFonts w:ascii="Times New Roman" w:hAnsi="Times New Roman" w:cs="Times New Roman"/>
+                <w:sz w:val="24"/>
+                <w:szCs w:val="24"/>
+              </w:rPr>
+            </w:pPr>
+            <w:r>
+              <w:rPr>
+                <w:rFonts w:ascii="Times New Roman" w:hAnsi="Times New Roman" w:cs="Times New Roman"/>
+                <w:sz w:val="24"/>
+                <w:szCs w:val="24"/>
+              </w:rPr>
+              <w:t>1a. Användaren kan manuellt klicka på önskad flik och därmed skippa ett antal flikar.</w:t>
+            </w:r>
+          </w:p>
+        </w:tc>
+      </w:tr>
+    </w:tbl>
+    <w:p>
+      <w:pPr>
         <w:rPr>
           <w:rFonts w:ascii="Times New Roman" w:eastAsia="Calibri" w:hAnsi="Times New Roman" w:cs="Times New Roman"/>
           <w:i/>
           <w:sz w:val="24"/>
           <w:szCs w:val="24"/>
         </w:rPr>
-        <w:t>summoner name</w:t>
-      </w:r>
-      <w:r>
-        <w:rPr>
-          <w:rFonts w:ascii="Times New Roman" w:eastAsia="Calibri" w:hAnsi="Times New Roman" w:cs="Times New Roman"/>
-          <w:sz w:val="24"/>
-          <w:szCs w:val="24"/>
-        </w:rPr>
-        <w:t xml:space="preserve"> och väntar på att appen ska ladda klart. I bakgrunden skickar appen en data-request till servern och väntar därefter på svar tillbaka från servern. Servern skickar tillbaka efterfrågad data efter viss tid och appen tar emot datan. Datan är korrekt, så appen uppdaterar displayen och Christoffer kan nu se information om matchen i fråga.</w:t>
-      </w:r>
-    </w:p>
-    <w:p>
-      <w:pPr>
-        <w:pStyle w:val="Liststycke"/>
-        <w:numPr>
-          <w:ilvl w:val="0"/>
-          <w:numId w:val="16"/>
-        </w:numPr>
-        <w:rPr>
-          <w:rFonts w:ascii="Times New Roman" w:eastAsia="Calibri" w:hAnsi="Times New Roman" w:cs="Times New Roman"/>
-          <w:i/>
-          <w:sz w:val="24"/>
-          <w:szCs w:val="24"/>
-        </w:rPr>
-      </w:pPr>
-      <w:r>
-        <w:rPr>
-          <w:rFonts w:ascii="Times New Roman" w:eastAsia="Calibri" w:hAnsi="Times New Roman" w:cs="Times New Roman"/>
-          <w:i/>
-          <w:sz w:val="24"/>
-          <w:szCs w:val="24"/>
-        </w:rPr>
-        <w:t xml:space="preserve">Sökning efter aktivt spel (felstavat </w:t>
-      </w:r>
-      <w:r>
-        <w:rPr>
-          <w:rFonts w:ascii="Times New Roman" w:eastAsia="Calibri" w:hAnsi="Times New Roman" w:cs="Times New Roman"/>
-          <w:i/>
-          <w:sz w:val="24"/>
-          <w:szCs w:val="24"/>
-        </w:rPr>
-        <w:t>summoner name</w:t>
-      </w:r>
-      <w:r>
-        <w:rPr>
-          <w:rFonts w:ascii="Times New Roman" w:eastAsia="Calibri" w:hAnsi="Times New Roman" w:cs="Times New Roman"/>
-          <w:i/>
-          <w:sz w:val="24"/>
-          <w:szCs w:val="24"/>
-        </w:rPr>
-        <w:t>)</w:t>
-      </w:r>
-      <w:r>
-        <w:rPr>
-          <w:rFonts w:ascii="Times New Roman" w:eastAsia="Calibri" w:hAnsi="Times New Roman" w:cs="Times New Roman"/>
-          <w:sz w:val="24"/>
-          <w:szCs w:val="24"/>
-        </w:rPr>
-        <w:t xml:space="preserve">: Alexander skriver in sitt </w:t>
-      </w:r>
-      <w:r>
-        <w:rPr>
-          <w:rFonts w:ascii="Times New Roman" w:eastAsia="Calibri" w:hAnsi="Times New Roman" w:cs="Times New Roman"/>
-          <w:sz w:val="24"/>
-          <w:szCs w:val="24"/>
-        </w:rPr>
-        <w:t>summoner name</w:t>
-      </w:r>
-      <w:r>
-        <w:rPr>
-          <w:rFonts w:ascii="Times New Roman" w:eastAsia="Calibri" w:hAnsi="Times New Roman" w:cs="Times New Roman"/>
-          <w:sz w:val="24"/>
-          <w:szCs w:val="24"/>
-        </w:rPr>
-        <w:t xml:space="preserve"> </w:t>
-      </w:r>
-      <w:r>
-        <w:rPr>
-          <w:rFonts w:ascii="Times New Roman" w:eastAsia="Calibri" w:hAnsi="Times New Roman" w:cs="Times New Roman"/>
-          <w:sz w:val="24"/>
-          <w:szCs w:val="24"/>
-        </w:rPr>
-        <w:t>och väntar på att appen ska ladda klart. Appen skickar en data-request till servern och väntar på svar. Servern skickar tillbaka ett error-meddelande (404) eftersom användarnamnet som skrevs in stavades fel av Alexander. Appen visar ett error</w:t>
-      </w:r>
-      <w:r>
-        <w:rPr>
-          <w:rFonts w:ascii="Times New Roman" w:eastAsia="Calibri" w:hAnsi="Times New Roman" w:cs="Times New Roman"/>
-          <w:sz w:val="24"/>
-          <w:szCs w:val="24"/>
-        </w:rPr>
-        <w:t>-</w:t>
-      </w:r>
-      <w:r>
-        <w:rPr>
-          <w:rFonts w:ascii="Times New Roman" w:eastAsia="Calibri" w:hAnsi="Times New Roman" w:cs="Times New Roman"/>
-          <w:sz w:val="24"/>
-          <w:szCs w:val="24"/>
-        </w:rPr>
-        <w:t xml:space="preserve">meddelande på displayen och Alexander uppmanas antingen skriva in ett annat </w:t>
-      </w:r>
-      <w:r>
-        <w:rPr>
-          <w:rFonts w:ascii="Times New Roman" w:eastAsia="Calibri" w:hAnsi="Times New Roman" w:cs="Times New Roman"/>
-          <w:sz w:val="24"/>
-          <w:szCs w:val="24"/>
-        </w:rPr>
-        <w:t xml:space="preserve">summoner name </w:t>
-      </w:r>
-      <w:r>
-        <w:rPr>
-          <w:rFonts w:ascii="Times New Roman" w:eastAsia="Calibri" w:hAnsi="Times New Roman" w:cs="Times New Roman"/>
-          <w:sz w:val="24"/>
-          <w:szCs w:val="24"/>
-        </w:rPr>
-        <w:t>eller korrigera det tidigare inskrivna.</w:t>
-      </w:r>
-    </w:p>
-    <w:p>
-      <w:pPr>
-        <w:pStyle w:val="Liststycke"/>
-        <w:numPr>
-          <w:ilvl w:val="0"/>
-          <w:numId w:val="16"/>
-        </w:numPr>
-        <w:rPr>
-          <w:rFonts w:ascii="Times New Roman" w:eastAsia="Calibri" w:hAnsi="Times New Roman" w:cs="Times New Roman"/>
-          <w:i/>
-          <w:sz w:val="24"/>
-          <w:szCs w:val="24"/>
-        </w:rPr>
-      </w:pPr>
-      <w:r>
-        <w:rPr>
-          <w:rFonts w:ascii="Times New Roman" w:eastAsia="Calibri" w:hAnsi="Times New Roman" w:cs="Times New Roman"/>
-          <w:i/>
-          <w:sz w:val="24"/>
-          <w:szCs w:val="24"/>
-        </w:rPr>
-        <w:t>Aktivering av en cooldown</w:t>
-      </w:r>
-      <w:r>
-        <w:rPr>
-          <w:rFonts w:ascii="Times New Roman" w:eastAsia="Calibri" w:hAnsi="Times New Roman" w:cs="Times New Roman"/>
-          <w:sz w:val="24"/>
-          <w:szCs w:val="24"/>
-        </w:rPr>
-        <w:t xml:space="preserve">: </w:t>
-      </w:r>
-      <w:r>
-        <w:rPr>
-          <w:rFonts w:ascii="Times New Roman" w:eastAsia="Calibri" w:hAnsi="Times New Roman" w:cs="Times New Roman"/>
-          <w:sz w:val="24"/>
-          <w:szCs w:val="24"/>
-        </w:rPr>
-        <w:t xml:space="preserve">Sigvard trycker på knappen för </w:t>
-      </w:r>
-      <w:r>
-        <w:rPr>
-          <w:rFonts w:ascii="Times New Roman" w:eastAsia="Calibri" w:hAnsi="Times New Roman" w:cs="Times New Roman"/>
-          <w:i/>
-          <w:sz w:val="24"/>
-          <w:szCs w:val="24"/>
-        </w:rPr>
-        <w:t xml:space="preserve">summoner spell </w:t>
-      </w:r>
-      <w:r>
-        <w:rPr>
-          <w:rFonts w:ascii="Times New Roman" w:eastAsia="Calibri" w:hAnsi="Times New Roman" w:cs="Times New Roman"/>
-          <w:sz w:val="24"/>
-          <w:szCs w:val="24"/>
-        </w:rPr>
-        <w:t>ett</w:t>
-      </w:r>
-      <w:r>
-        <w:rPr>
-          <w:rFonts w:ascii="Times New Roman" w:eastAsia="Calibri" w:hAnsi="Times New Roman" w:cs="Times New Roman"/>
-          <w:sz w:val="24"/>
-          <w:szCs w:val="24"/>
-        </w:rPr>
-        <w:t>. Appen börjar räkna ned från viss tid, som beror på tidigare hämtad data från servern. Samtidigt uppdaterar appen displayen kontinuerligt med aktuell tid för nedräkningen.</w:t>
-      </w:r>
-    </w:p>
-    <w:p>
-      <w:pPr>
-        <w:pStyle w:val="Liststycke"/>
-        <w:numPr>
-          <w:ilvl w:val="0"/>
-          <w:numId w:val="16"/>
-        </w:numPr>
-        <w:rPr>
-          <w:rFonts w:ascii="Times New Roman" w:eastAsia="Calibri" w:hAnsi="Times New Roman" w:cs="Times New Roman"/>
-          <w:i/>
-          <w:sz w:val="24"/>
-          <w:szCs w:val="24"/>
-        </w:rPr>
-      </w:pPr>
-      <w:r>
-        <w:rPr>
-          <w:rFonts w:ascii="Times New Roman" w:eastAsia="Calibri" w:hAnsi="Times New Roman" w:cs="Times New Roman"/>
-          <w:i/>
-          <w:sz w:val="24"/>
-          <w:szCs w:val="24"/>
-        </w:rPr>
-        <w:t xml:space="preserve">Välj summoner: </w:t>
-      </w:r>
-      <w:r>
-        <w:rPr>
-          <w:rFonts w:ascii="Times New Roman" w:eastAsia="Calibri" w:hAnsi="Times New Roman" w:cs="Times New Roman"/>
-          <w:sz w:val="24"/>
-          <w:szCs w:val="24"/>
-        </w:rPr>
-        <w:t>Sigvard använder sitt finger för att svepa över skärmen till höger och vänster, appen byter vy och visar nuvarande summoner. Sigvard väljer även att trycka på de olika flikarna för att navigera mellan de olika spelarna.</w:t>
-      </w:r>
+      </w:pPr>
     </w:p>
     <w:p>
       <w:pPr>
@@ -3618,7 +4733,7 @@
         </w:rPr>
         <w:br w:type="page"/>
       </w:r>
-      <w:bookmarkStart w:id="6" w:name="_Toc451953871"/>
+      <w:bookmarkStart w:id="5" w:name="_Toc451953871"/>
       <w:r>
         <w:rPr>
           <w:rFonts w:ascii="Calibri" w:eastAsia="Calibri" w:hAnsi="Calibri" w:cs="Calibri"/>
@@ -3638,7 +4753,7 @@
         </w:rPr>
         <w:t>Klassdiagram</w:t>
       </w:r>
-      <w:bookmarkEnd w:id="6"/>
+      <w:bookmarkEnd w:id="5"/>
     </w:p>
     <w:p>
       <w:pPr>
@@ -3847,7 +4962,17 @@
           <w:sz w:val="24"/>
           <w:szCs w:val="24"/>
         </w:rPr>
-        <w:t>arna när man skrollar ner. TabFragment och dess privata klasser håller i logiken för allt byte av bilder, logik för spelare och dess datarepresentation, samt även för hantering av cooldowns.</w:t>
+        <w:t>arna när man skrollar ner. TabFragment och dess privata klasser håller i logiken för allt byte av bilder, logik för spelare och de</w:t>
+      </w:r>
+      <w:bookmarkStart w:id="6" w:name="_GoBack"/>
+      <w:bookmarkEnd w:id="6"/>
+      <w:r>
+        <w:rPr>
+          <w:rFonts w:ascii="Times New Roman" w:eastAsia="Calibri" w:hAnsi="Times New Roman" w:cs="Times New Roman"/>
+          <w:sz w:val="24"/>
+          <w:szCs w:val="24"/>
+        </w:rPr>
+        <w:t>ss datarepresentation, samt även för hantering av cooldowns.</w:t>
       </w:r>
     </w:p>
     <w:p>
@@ -3879,6 +5004,7 @@
     </w:p>
     <w:p>
       <w:pPr>
+        <w:jc w:val="center"/>
         <w:rPr>
           <w:rFonts w:ascii="Calibri" w:eastAsia="Calibri" w:hAnsi="Calibri" w:cs="Calibri"/>
           <w:b/>
@@ -3893,55 +5019,32 @@
           <w:noProof/>
           <w:sz w:val="36"/>
           <w:szCs w:val="36"/>
-        </w:rPr>
-        <w:drawing>
-          <wp:inline distT="0" distB="0" distL="0" distR="0" wp14:anchorId="57980930" wp14:editId="7EA56B8C">
-            <wp:extent cx="5730875" cy="4307840"/>
-            <wp:effectExtent l="0" t="0" r="3175" b="0"/>
-            <wp:docPr id="4" name="Bild 1" descr="KlassdiagramFreeelo"/>
-            <wp:cNvGraphicFramePr>
-              <a:graphicFrameLocks xmlns:a="http://schemas.openxmlformats.org/drawingml/2006/main" noChangeAspect="1"/>
-            </wp:cNvGraphicFramePr>
-            <a:graphic xmlns:a="http://schemas.openxmlformats.org/drawingml/2006/main">
-              <a:graphicData uri="http://schemas.openxmlformats.org/drawingml/2006/picture">
-                <pic:pic xmlns:pic="http://schemas.openxmlformats.org/drawingml/2006/picture">
-                  <pic:nvPicPr>
-                    <pic:cNvPr id="0" name="Picture 1" descr="KlassdiagramFreeelo"/>
-                    <pic:cNvPicPr>
-                      <a:picLocks noChangeAspect="1" noChangeArrowheads="1"/>
-                    </pic:cNvPicPr>
-                  </pic:nvPicPr>
-                  <pic:blipFill>
-                    <a:blip r:embed="rId12">
-                      <a:extLst>
-                        <a:ext uri="{28A0092B-C50C-407E-A947-70E740481C1C}">
-                          <a14:useLocalDpi xmlns:a14="http://schemas.microsoft.com/office/drawing/2010/main" val="0"/>
-                        </a:ext>
-                      </a:extLst>
-                    </a:blip>
-                    <a:srcRect/>
-                    <a:stretch>
-                      <a:fillRect/>
-                    </a:stretch>
-                  </pic:blipFill>
-                  <pic:spPr bwMode="auto">
-                    <a:xfrm>
-                      <a:off x="0" y="0"/>
-                      <a:ext cx="5730875" cy="4307840"/>
-                    </a:xfrm>
-                    <a:prstGeom prst="rect">
-                      <a:avLst/>
-                    </a:prstGeom>
-                    <a:noFill/>
-                    <a:ln>
-                      <a:noFill/>
-                    </a:ln>
-                  </pic:spPr>
-                </pic:pic>
-              </a:graphicData>
-            </a:graphic>
-          </wp:inline>
-        </w:drawing>
+          <w:lang w:val="en-GB" w:eastAsia="en-GB"/>
+        </w:rPr>
+        <w:pict w14:anchorId="5CCB0B95">
+          <v:shapetype id="_x0000_t75" coordsize="21600,21600" o:spt="75" o:preferrelative="t" path="m@4@5l@4@11@9@11@9@5xe" filled="f" stroked="f">
+            <v:stroke joinstyle="miter"/>
+            <v:formulas>
+              <v:f eqn="if lineDrawn pixelLineWidth 0"/>
+              <v:f eqn="sum @0 1 0"/>
+              <v:f eqn="sum 0 0 @1"/>
+              <v:f eqn="prod @2 1 2"/>
+              <v:f eqn="prod @3 21600 pixelWidth"/>
+              <v:f eqn="prod @3 21600 pixelHeight"/>
+              <v:f eqn="sum @0 0 1"/>
+              <v:f eqn="prod @6 1 2"/>
+              <v:f eqn="prod @7 21600 pixelWidth"/>
+              <v:f eqn="sum @8 21600 0"/>
+              <v:f eqn="prod @7 21600 pixelHeight"/>
+              <v:f eqn="sum @10 21600 0"/>
+            </v:formulas>
+            <v:path o:extrusionok="f" gradientshapeok="t" o:connecttype="rect"/>
+            <o:lock v:ext="edit" aspectratio="t"/>
+          </v:shapetype>
+          <v:shape id="_x0000_i1025" type="#_x0000_t75" style="width:451.5pt;height:287.25pt">
+            <v:imagedata r:id="rId12" o:title="13467422_10154164653637605_1150776815_o"/>
+          </v:shape>
+        </w:pict>
       </w:r>
     </w:p>
     <w:p>
@@ -4124,8 +5227,18 @@
           <w:sz w:val="24"/>
           <w:szCs w:val="24"/>
         </w:rPr>
-        <w:t>en startas möts man av Freeelos</w:t>
-      </w:r>
+        <w:t xml:space="preserve">en startas möts man av </w:t>
+      </w:r>
+      <w:proofErr w:type="spellStart"/>
+      <w:r>
+        <w:rPr>
+          <w:rFonts w:ascii="Times New Roman" w:eastAsia="Calibri" w:hAnsi="Times New Roman" w:cs="Times New Roman"/>
+          <w:sz w:val="24"/>
+          <w:szCs w:val="24"/>
+        </w:rPr>
+        <w:t>Freeelos</w:t>
+      </w:r>
+      <w:proofErr w:type="spellEnd"/>
       <w:r>
         <w:rPr>
           <w:rFonts w:ascii="Times New Roman" w:eastAsia="Calibri" w:hAnsi="Times New Roman" w:cs="Times New Roman"/>
@@ -4148,7 +5261,25 @@
           <w:sz w:val="24"/>
           <w:szCs w:val="24"/>
         </w:rPr>
-        <w:t xml:space="preserve">spinner för val av region och slutligen en sök-knapp. Målet var att göra appen så minimalistisk som möjligt, men fortfarande vara relevant och snygg nog för att fånga intresse. I textfältet skriver man in ett summoner name, och i drop-down-spinnern väljer man region. Efter de båda är inskrivna och valda kan man göra en sökning genom att trycka på ”Search”. Visuell representation </w:t>
+        <w:t>spinner för val av region och slutligen en sök-knapp. Målet var att göra appen så minimalistisk som möjligt, men fortfarande vara relevant och snygg nog för att fånga intresse. I textfältet skriver man in ett summoner name, och i drop-down-</w:t>
+      </w:r>
+      <w:proofErr w:type="spellStart"/>
+      <w:r>
+        <w:rPr>
+          <w:rFonts w:ascii="Times New Roman" w:eastAsia="Calibri" w:hAnsi="Times New Roman" w:cs="Times New Roman"/>
+          <w:sz w:val="24"/>
+          <w:szCs w:val="24"/>
+        </w:rPr>
+        <w:t>spinnern</w:t>
+      </w:r>
+      <w:proofErr w:type="spellEnd"/>
+      <w:r>
+        <w:rPr>
+          <w:rFonts w:ascii="Times New Roman" w:eastAsia="Calibri" w:hAnsi="Times New Roman" w:cs="Times New Roman"/>
+          <w:sz w:val="24"/>
+          <w:szCs w:val="24"/>
+        </w:rPr>
+        <w:t xml:space="preserve"> väljer man region. Efter de båda är inskrivna och valda kan man göra en sökning genom att trycka på ”Search”. Visuell representation </w:t>
       </w:r>
       <w:r>
         <w:rPr>
@@ -4198,6 +5329,7 @@
           <w:noProof/>
           <w:sz w:val="36"/>
           <w:szCs w:val="36"/>
+          <w:lang w:val="en-GB" w:eastAsia="en-GB"/>
         </w:rPr>
         <w:drawing>
           <wp:inline distT="0" distB="0" distL="0" distR="0" wp14:anchorId="2B1BD664" wp14:editId="65FC8FF8">
@@ -4254,6 +5386,7 @@
           <w:noProof/>
           <w:sz w:val="36"/>
           <w:szCs w:val="36"/>
+          <w:lang w:val="en-GB" w:eastAsia="en-GB"/>
         </w:rPr>
         <w:drawing>
           <wp:inline distT="0" distB="0" distL="0" distR="0" wp14:anchorId="252C0E8A" wp14:editId="263677C3">
@@ -4310,6 +5443,7 @@
           <w:noProof/>
           <w:sz w:val="36"/>
           <w:szCs w:val="36"/>
+          <w:lang w:val="en-GB" w:eastAsia="en-GB"/>
         </w:rPr>
         <w:drawing>
           <wp:inline distT="0" distB="0" distL="0" distR="0" wp14:anchorId="129D2D17" wp14:editId="32D77624">
@@ -4365,6 +5499,7 @@
           <w:noProof/>
           <w:sz w:val="24"/>
           <w:szCs w:val="24"/>
+          <w:lang w:val="en-GB" w:eastAsia="en-GB"/>
         </w:rPr>
         <w:drawing>
           <wp:anchor distT="0" distB="0" distL="114300" distR="114300" simplePos="0" relativeHeight="251659264" behindDoc="0" locked="0" layoutInCell="1" allowOverlap="1" wp14:anchorId="0EDC120E" wp14:editId="2BAD67CC">
@@ -4648,7 +5783,25 @@
           <w:sz w:val="24"/>
           <w:szCs w:val="24"/>
         </w:rPr>
-        <w:t xml:space="preserve"> är den bruna ikonen en summoner spell vid namn ”Exhaust”.</w:t>
+        <w:t xml:space="preserve"> är den bruna ikonen en summoner spell vid namn ”</w:t>
+      </w:r>
+      <w:proofErr w:type="spellStart"/>
+      <w:r>
+        <w:rPr>
+          <w:rFonts w:ascii="Times New Roman" w:eastAsia="Calibri" w:hAnsi="Times New Roman" w:cs="Times New Roman"/>
+          <w:sz w:val="24"/>
+          <w:szCs w:val="24"/>
+        </w:rPr>
+        <w:t>Exhaust</w:t>
+      </w:r>
+      <w:proofErr w:type="spellEnd"/>
+      <w:r>
+        <w:rPr>
+          <w:rFonts w:ascii="Times New Roman" w:eastAsia="Calibri" w:hAnsi="Times New Roman" w:cs="Times New Roman"/>
+          <w:sz w:val="24"/>
+          <w:szCs w:val="24"/>
+        </w:rPr>
+        <w:t>”.</w:t>
       </w:r>
       <w:r>
         <w:rPr>
@@ -4753,7 +5906,43 @@
           <w:szCs w:val="24"/>
         </w:rPr>
         <w:lastRenderedPageBreak/>
-        <w:t>”Tempered Fate”</w:t>
+        <w:t>”</w:t>
+      </w:r>
+      <w:proofErr w:type="spellStart"/>
+      <w:r>
+        <w:rPr>
+          <w:rFonts w:ascii="Times New Roman" w:eastAsia="Calibri" w:hAnsi="Times New Roman" w:cs="Times New Roman"/>
+          <w:sz w:val="24"/>
+          <w:szCs w:val="24"/>
+        </w:rPr>
+        <w:t>Tempered</w:t>
+      </w:r>
+      <w:proofErr w:type="spellEnd"/>
+      <w:r>
+        <w:rPr>
+          <w:rFonts w:ascii="Times New Roman" w:eastAsia="Calibri" w:hAnsi="Times New Roman" w:cs="Times New Roman"/>
+          <w:sz w:val="24"/>
+          <w:szCs w:val="24"/>
+        </w:rPr>
+        <w:t xml:space="preserve"> </w:t>
+      </w:r>
+      <w:proofErr w:type="spellStart"/>
+      <w:r>
+        <w:rPr>
+          <w:rFonts w:ascii="Times New Roman" w:eastAsia="Calibri" w:hAnsi="Times New Roman" w:cs="Times New Roman"/>
+          <w:sz w:val="24"/>
+          <w:szCs w:val="24"/>
+        </w:rPr>
+        <w:t>Fate</w:t>
+      </w:r>
+      <w:proofErr w:type="spellEnd"/>
+      <w:r>
+        <w:rPr>
+          <w:rFonts w:ascii="Times New Roman" w:eastAsia="Calibri" w:hAnsi="Times New Roman" w:cs="Times New Roman"/>
+          <w:sz w:val="24"/>
+          <w:szCs w:val="24"/>
+        </w:rPr>
+        <w:t>”</w:t>
       </w:r>
       <w:r>
         <w:rPr>
@@ -4785,7 +5974,25 @@
           <w:sz w:val="24"/>
           <w:szCs w:val="24"/>
         </w:rPr>
-        <w:t xml:space="preserve">s rank och i exemplet nedan är ranken </w:t>
+        <w:t xml:space="preserve">s rank och i exemplet nedan är </w:t>
+      </w:r>
+      <w:proofErr w:type="spellStart"/>
+      <w:r>
+        <w:rPr>
+          <w:rFonts w:ascii="Times New Roman" w:eastAsia="Calibri" w:hAnsi="Times New Roman" w:cs="Times New Roman"/>
+          <w:sz w:val="24"/>
+          <w:szCs w:val="24"/>
+        </w:rPr>
+        <w:t>ranken</w:t>
+      </w:r>
+      <w:proofErr w:type="spellEnd"/>
+      <w:r>
+        <w:rPr>
+          <w:rFonts w:ascii="Times New Roman" w:eastAsia="Calibri" w:hAnsi="Times New Roman" w:cs="Times New Roman"/>
+          <w:sz w:val="24"/>
+          <w:szCs w:val="24"/>
+        </w:rPr>
+        <w:t xml:space="preserve"> </w:t>
       </w:r>
       <w:r>
         <w:rPr>
@@ -4907,7 +6114,25 @@
           <w:sz w:val="24"/>
           <w:szCs w:val="24"/>
         </w:rPr>
-        <w:t xml:space="preserve"> Karaktärens ultimate är ”Voice of Light”.</w:t>
+        <w:t xml:space="preserve"> Karaktärens ultimate är ”Voice of </w:t>
+      </w:r>
+      <w:proofErr w:type="spellStart"/>
+      <w:r>
+        <w:rPr>
+          <w:rFonts w:ascii="Times New Roman" w:eastAsia="Calibri" w:hAnsi="Times New Roman" w:cs="Times New Roman"/>
+          <w:sz w:val="24"/>
+          <w:szCs w:val="24"/>
+        </w:rPr>
+        <w:t>Light</w:t>
+      </w:r>
+      <w:proofErr w:type="spellEnd"/>
+      <w:r>
+        <w:rPr>
+          <w:rFonts w:ascii="Times New Roman" w:eastAsia="Calibri" w:hAnsi="Times New Roman" w:cs="Times New Roman"/>
+          <w:sz w:val="24"/>
+          <w:szCs w:val="24"/>
+        </w:rPr>
+        <w:t>”.</w:t>
       </w:r>
       <w:r>
         <w:rPr>
@@ -4966,6 +6191,7 @@
           <w:noProof/>
           <w:sz w:val="24"/>
           <w:szCs w:val="24"/>
+          <w:lang w:val="en-GB" w:eastAsia="en-GB"/>
         </w:rPr>
         <w:drawing>
           <wp:inline distT="0" distB="0" distL="0" distR="0" wp14:anchorId="3673C63E" wp14:editId="1288F6CB">
@@ -5021,6 +6247,7 @@
           <w:noProof/>
           <w:sz w:val="24"/>
           <w:szCs w:val="24"/>
+          <w:lang w:val="en-GB" w:eastAsia="en-GB"/>
         </w:rPr>
         <w:drawing>
           <wp:inline distT="0" distB="0" distL="0" distR="0" wp14:anchorId="2B707B0D" wp14:editId="152D6922">
@@ -5094,7 +6321,25 @@
           <w:sz w:val="24"/>
           <w:szCs w:val="24"/>
         </w:rPr>
-        <w:t xml:space="preserve">Nästa exempel visar spelaren vars karaktär är ”Caitlyn”. </w:t>
+        <w:t>Nästa exempel visar spelaren vars karaktär är ”</w:t>
+      </w:r>
+      <w:proofErr w:type="spellStart"/>
+      <w:r>
+        <w:rPr>
+          <w:rFonts w:ascii="Times New Roman" w:eastAsia="Calibri" w:hAnsi="Times New Roman" w:cs="Times New Roman"/>
+          <w:sz w:val="24"/>
+          <w:szCs w:val="24"/>
+        </w:rPr>
+        <w:t>Caitlyn</w:t>
+      </w:r>
+      <w:proofErr w:type="spellEnd"/>
+      <w:r>
+        <w:rPr>
+          <w:rFonts w:ascii="Times New Roman" w:eastAsia="Calibri" w:hAnsi="Times New Roman" w:cs="Times New Roman"/>
+          <w:sz w:val="24"/>
+          <w:szCs w:val="24"/>
+        </w:rPr>
+        <w:t xml:space="preserve">”. </w:t>
       </w:r>
       <w:r>
         <w:rPr>
@@ -5144,6 +6389,7 @@
           <w:noProof/>
           <w:sz w:val="24"/>
           <w:szCs w:val="24"/>
+          <w:lang w:val="en-GB" w:eastAsia="en-GB"/>
         </w:rPr>
         <w:drawing>
           <wp:anchor distT="0" distB="0" distL="114300" distR="114300" simplePos="0" relativeHeight="251661312" behindDoc="0" locked="0" layoutInCell="1" allowOverlap="1" wp14:anchorId="0A26F4CD" wp14:editId="138A1FD6">
@@ -5207,6 +6453,7 @@
           <w:noProof/>
           <w:sz w:val="24"/>
           <w:szCs w:val="24"/>
+          <w:lang w:val="en-GB" w:eastAsia="en-GB"/>
         </w:rPr>
         <w:drawing>
           <wp:anchor distT="0" distB="0" distL="114300" distR="114300" simplePos="0" relativeHeight="251660288" behindDoc="0" locked="0" layoutInCell="1" allowOverlap="1" wp14:anchorId="34F41388" wp14:editId="129E2A7E">
@@ -5309,23 +6556,51 @@
   <w:p>
     <w:pPr>
       <w:jc w:val="right"/>
+      <w:rPr>
+        <w:rFonts w:ascii="Times New Roman" w:hAnsi="Times New Roman" w:cs="Times New Roman"/>
+        <w:sz w:val="20"/>
+        <w:szCs w:val="20"/>
+      </w:rPr>
     </w:pPr>
     <w:r>
+      <w:rPr>
+        <w:rFonts w:ascii="Times New Roman" w:hAnsi="Times New Roman" w:cs="Times New Roman"/>
+        <w:sz w:val="20"/>
+        <w:szCs w:val="20"/>
+      </w:rPr>
       <w:fldChar w:fldCharType="begin"/>
     </w:r>
     <w:r>
+      <w:rPr>
+        <w:rFonts w:ascii="Times New Roman" w:hAnsi="Times New Roman" w:cs="Times New Roman"/>
+        <w:sz w:val="20"/>
+        <w:szCs w:val="20"/>
+      </w:rPr>
       <w:instrText>PAGE</w:instrText>
     </w:r>
     <w:r>
+      <w:rPr>
+        <w:rFonts w:ascii="Times New Roman" w:hAnsi="Times New Roman" w:cs="Times New Roman"/>
+        <w:sz w:val="20"/>
+        <w:szCs w:val="20"/>
+      </w:rPr>
       <w:fldChar w:fldCharType="separate"/>
     </w:r>
     <w:r>
       <w:rPr>
+        <w:rFonts w:ascii="Times New Roman" w:hAnsi="Times New Roman" w:cs="Times New Roman"/>
         <w:noProof/>
-      </w:rPr>
-      <w:t>9</w:t>
+        <w:sz w:val="20"/>
+        <w:szCs w:val="20"/>
+      </w:rPr>
+      <w:t>10</w:t>
     </w:r>
     <w:r>
+      <w:rPr>
+        <w:rFonts w:ascii="Times New Roman" w:hAnsi="Times New Roman" w:cs="Times New Roman"/>
+        <w:sz w:val="20"/>
+        <w:szCs w:val="20"/>
+      </w:rPr>
       <w:fldChar w:fldCharType="end"/>
     </w:r>
   </w:p>
@@ -7172,6 +8447,95 @@
       </w:pPr>
     </w:lvl>
     <w:lvl w:ilvl="8" w:tplc="041D001B" w:tentative="1">
+      <w:start w:val="1"/>
+      <w:numFmt w:val="lowerRoman"/>
+      <w:lvlText w:val="%9."/>
+      <w:lvlJc w:val="right"/>
+      <w:pPr>
+        <w:ind w:left="6480" w:hanging="180"/>
+      </w:pPr>
+    </w:lvl>
+  </w:abstractNum>
+  <w:abstractNum w:abstractNumId="17" w15:restartNumberingAfterBreak="0">
+    <w:nsid w:val="79FF6ED4"/>
+    <w:multiLevelType w:val="hybridMultilevel"/>
+    <w:tmpl w:val="5442CF7A"/>
+    <w:lvl w:ilvl="0" w:tplc="0809000F">
+      <w:start w:val="1"/>
+      <w:numFmt w:val="decimal"/>
+      <w:lvlText w:val="%1."/>
+      <w:lvlJc w:val="left"/>
+      <w:pPr>
+        <w:ind w:left="720" w:hanging="360"/>
+      </w:pPr>
+      <w:rPr>
+        <w:rFonts w:hint="default"/>
+      </w:rPr>
+    </w:lvl>
+    <w:lvl w:ilvl="1" w:tplc="08090019" w:tentative="1">
+      <w:start w:val="1"/>
+      <w:numFmt w:val="lowerLetter"/>
+      <w:lvlText w:val="%2."/>
+      <w:lvlJc w:val="left"/>
+      <w:pPr>
+        <w:ind w:left="1440" w:hanging="360"/>
+      </w:pPr>
+    </w:lvl>
+    <w:lvl w:ilvl="2" w:tplc="0809001B" w:tentative="1">
+      <w:start w:val="1"/>
+      <w:numFmt w:val="lowerRoman"/>
+      <w:lvlText w:val="%3."/>
+      <w:lvlJc w:val="right"/>
+      <w:pPr>
+        <w:ind w:left="2160" w:hanging="180"/>
+      </w:pPr>
+    </w:lvl>
+    <w:lvl w:ilvl="3" w:tplc="0809000F" w:tentative="1">
+      <w:start w:val="1"/>
+      <w:numFmt w:val="decimal"/>
+      <w:lvlText w:val="%4."/>
+      <w:lvlJc w:val="left"/>
+      <w:pPr>
+        <w:ind w:left="2880" w:hanging="360"/>
+      </w:pPr>
+    </w:lvl>
+    <w:lvl w:ilvl="4" w:tplc="08090019" w:tentative="1">
+      <w:start w:val="1"/>
+      <w:numFmt w:val="lowerLetter"/>
+      <w:lvlText w:val="%5."/>
+      <w:lvlJc w:val="left"/>
+      <w:pPr>
+        <w:ind w:left="3600" w:hanging="360"/>
+      </w:pPr>
+    </w:lvl>
+    <w:lvl w:ilvl="5" w:tplc="0809001B" w:tentative="1">
+      <w:start w:val="1"/>
+      <w:numFmt w:val="lowerRoman"/>
+      <w:lvlText w:val="%6."/>
+      <w:lvlJc w:val="right"/>
+      <w:pPr>
+        <w:ind w:left="4320" w:hanging="180"/>
+      </w:pPr>
+    </w:lvl>
+    <w:lvl w:ilvl="6" w:tplc="0809000F" w:tentative="1">
+      <w:start w:val="1"/>
+      <w:numFmt w:val="decimal"/>
+      <w:lvlText w:val="%7."/>
+      <w:lvlJc w:val="left"/>
+      <w:pPr>
+        <w:ind w:left="5040" w:hanging="360"/>
+      </w:pPr>
+    </w:lvl>
+    <w:lvl w:ilvl="7" w:tplc="08090019" w:tentative="1">
+      <w:start w:val="1"/>
+      <w:numFmt w:val="lowerLetter"/>
+      <w:lvlText w:val="%8."/>
+      <w:lvlJc w:val="left"/>
+      <w:pPr>
+        <w:ind w:left="5760" w:hanging="360"/>
+      </w:pPr>
+    </w:lvl>
+    <w:lvl w:ilvl="8" w:tplc="0809001B" w:tentative="1">
       <w:start w:val="1"/>
       <w:numFmt w:val="lowerRoman"/>
       <w:lvlText w:val="%9."/>
@@ -7231,6 +8595,9 @@
   </w:num>
   <w:num w:numId="17">
     <w:abstractNumId w:val="7"/>
+  </w:num>
+  <w:num w:numId="18">
+    <w:abstractNumId w:val="17"/>
   </w:num>
 </w:numbering>
 </file>
@@ -7964,7 +9331,6 @@
     <w:name w:val="Normal (Web)"/>
     <w:basedOn w:val="Normal"/>
     <w:uiPriority w:val="99"/>
-    <w:semiHidden/>
     <w:unhideWhenUsed/>
     <w:rsid w:val="00DD6C5E"/>
     <w:pPr>
@@ -8388,7 +9754,7 @@
 </file>
 
 <file path=customXml/itemProps1.xml><?xml version="1.0" encoding="utf-8"?>
-<ds:datastoreItem xmlns:ds="http://schemas.openxmlformats.org/officeDocument/2006/customXml" ds:itemID="{26C2CCEE-E487-4869-BB26-C510BD586F8F}">
+<ds:datastoreItem xmlns:ds="http://schemas.openxmlformats.org/officeDocument/2006/customXml" ds:itemID="{C1F9B040-4F3B-4613-A3A4-21685D99DA19}">
   <ds:schemaRefs>
     <ds:schemaRef ds:uri="http://schemas.openxmlformats.org/officeDocument/2006/bibliography"/>
   </ds:schemaRefs>

</xml_diff>